<commit_message>
uploaded the files of today and of the week-end
</commit_message>
<xml_diff>
--- a/files/Matières/Histoire/T1/Résumés des cours/001 Résumé du cours sur le totalitarisme.docx
+++ b/files/Matières/Histoire/T1/Résumés des cours/001 Résumé du cours sur le totalitarisme.docx
@@ -799,7 +799,7 @@
                 </mc:Choice>
                 <mc:Fallback>
                   <w:pict>
-                    <v:group w14:anchorId="565B9AD5" id="Graphique 3" o:spid="_x0000_s1026" alt="Avertissement" style="width:64.7pt;height:57pt;mso-position-horizontal-relative:char;mso-position-vertical-relative:line" coordsize="8215,7241" o:gfxdata="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">
+                    <v:group w14:anchorId="44E4A352" id="Graphique 3" o:spid="_x0000_s1026" alt="Avertissement" style="width:64.7pt;height:57pt;mso-position-horizontal-relative:char;mso-position-vertical-relative:line" coordsize="8215,7241" o:gfxdata="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">
                       <v:shape id="Forme libre : forme 5" o:spid="_x0000_s1027" style="position:absolute;width:8215;height:7241;visibility:visible;mso-wrap-style:square;v-text-anchor:middle" coordsize="821538,724148" o:gfxdata="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" path="m816537,666999l444110,19299c433980,1150,411056,-5351,392907,4779v-6092,3400,-11119,8428,-14520,14520l5007,666999c-5435,685358,983,708706,19342,719148v5791,3294,12341,5017,19003,5001l783200,724149v21121,52,38286,-17027,38338,-38148c821555,679339,819831,672789,816537,666999xm799764,695755v-3421,5886,-9757,9461,-16564,9344l38345,705099v-6810,119,-13149,-3461,-16564,-9354c18229,689856,18127,682509,21514,676524l395037,28548v5037,-8948,16375,-12119,25322,-7081c423417,23187,425925,25738,427594,28824l799888,676248v3492,6045,3445,13506,-124,19507xe" fillcolor="red" stroked="f">
                         <v:stroke joinstyle="miter"/>
                         <v:path arrowok="t" o:connecttype="custom" o:connectlocs="816537,666999;444110,19299;392907,4779;378387,19299;5007,666999;19342,719148;38345,724149;783200,724149;821538,686001;816537,666999;799764,695755;783200,705099;38345,705099;21781,695745;21514,676524;395037,28548;420359,21467;427594,28824;799888,676248;799764,695755" o:connectangles="0,0,0,0,0,0,0,0,0,0,0,0,0,0,0,0,0,0,0,0"/>
@@ -1352,7 +1352,7 @@
           </mc:Choice>
           <mc:Fallback>
             <w:pict>
-              <v:shapetype w14:anchorId="1E08D162" id="_x0000_t103" coordsize="21600,21600" o:spt="103" adj="12960,19440,7200" path="wr@22,0@21@3,,0@21@4@22@14@21@1@21@7@2@12l@2@13,0@8@2@11at@22,0@21@3@2@10@24@16@22@14@21@1@24@16,0@14xear@22@14@21@1@21@7@24@16nfe">
+              <v:shapetype w14:anchorId="79C13A64" id="_x0000_t103" coordsize="21600,21600" o:spt="103" adj="12960,19440,7200" path="wr@22,0@21@3,,0@21@4@22@14@21@1@21@7@2@12l@2@13,0@8@2@11at@22,0@21@3@2@10@24@16@22@14@21@1@24@16,0@14xear@22@14@21@1@21@7@24@16nfe">
                 <v:stroke joinstyle="miter"/>
                 <v:formulas>
                   <v:f eqn="val #0"/>
@@ -1988,7 +1988,7 @@
           </mc:Choice>
           <mc:Fallback>
             <w:pict>
-              <v:shapetype w14:anchorId="70C5BAEA" id="_x0000_t67" coordsize="21600,21600" o:spt="67" adj="16200,5400" path="m0@0l@1@0@1,0@2,0@2@0,21600@0,10800,21600xe">
+              <v:shapetype w14:anchorId="616C2C8D" id="_x0000_t67" coordsize="21600,21600" o:spt="67" adj="16200,5400" path="m0@0l@1@0@1,0@2,0@2@0,21600@0,10800,21600xe">
                 <v:stroke joinstyle="miter"/>
                 <v:formulas>
                   <v:f eqn="val #0"/>
@@ -2151,7 +2151,7 @@
                 </mc:Choice>
                 <mc:Fallback>
                   <w:pict>
-                    <v:shape w14:anchorId="1AC56919" id="Flèche : bas 13" o:spid="_x0000_s1026" type="#_x0000_t67" style="position:absolute;margin-left:148.15pt;margin-top:7.85pt;width:19.1pt;height:26.25pt;z-index:251662336;visibility:visible;mso-wrap-style:square;mso-width-percent:0;mso-height-percent:0;mso-wrap-distance-left:9pt;mso-wrap-distance-top:0;mso-wrap-distance-right:9pt;mso-wrap-distance-bottom:0;mso-position-horizontal:absolute;mso-position-horizontal-relative:text;mso-position-vertical:absolute;mso-position-vertical-relative:text;mso-width-percent:0;mso-height-percent:0;mso-width-relative:margin;mso-height-relative:margin;v-text-anchor:middle" o:gfxdata="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" adj="13731" fillcolor="#4472c4 [3204]" strokecolor="#1f3763 [1604]" strokeweight="1pt"/>
+                    <v:shape w14:anchorId="182B6E18" id="Flèche : bas 13" o:spid="_x0000_s1026" type="#_x0000_t67" style="position:absolute;margin-left:148.15pt;margin-top:7.85pt;width:19.1pt;height:26.25pt;z-index:251662336;visibility:visible;mso-wrap-style:square;mso-width-percent:0;mso-height-percent:0;mso-wrap-distance-left:9pt;mso-wrap-distance-top:0;mso-wrap-distance-right:9pt;mso-wrap-distance-bottom:0;mso-position-horizontal:absolute;mso-position-horizontal-relative:text;mso-position-vertical:absolute;mso-position-vertical-relative:text;mso-width-percent:0;mso-height-percent:0;mso-width-relative:margin;mso-height-relative:margin;v-text-anchor:middle" o:gfxdata="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" adj="13731" fillcolor="#4472c4 [3204]" strokecolor="#1f3763 [1604]" strokeweight="1pt"/>
                   </w:pict>
                 </mc:Fallback>
               </mc:AlternateContent>
@@ -4294,13 +4294,7 @@
           </w:tcPr>
           <w:p>
             <w:r>
-              <w:t>L</w:t>
-            </w:r>
-            <w:r>
-              <w:t>es communistes se voient attribués l’incendie du Reichstag</w:t>
-            </w:r>
-            <w:r>
-              <w:t>, le KPD sera interdit et les libertés serons suspendues.</w:t>
+              <w:t>Les communistes se voient attribués l’incendie du Reichstag, le KPD sera interdit et les libertés serons suspendues.</w:t>
             </w:r>
           </w:p>
         </w:tc>
@@ -5129,7 +5123,7 @@
                       </mc:Choice>
                       <mc:Fallback>
                         <w:pict>
-                          <v:shape w14:anchorId="55466B9A" id="Flèche : courbe vers la gauche 16" o:spid="_x0000_s1026" type="#_x0000_t103" style="position:absolute;margin-left:129.45pt;margin-top:1.15pt;width:43.1pt;height:162pt;z-index:251663360;visibility:visible;mso-wrap-style:square;mso-width-percent:0;mso-height-percent:0;mso-wrap-distance-left:9pt;mso-wrap-distance-top:0;mso-wrap-distance-right:9pt;mso-wrap-distance-bottom:0;mso-position-horizontal:absolute;mso-position-horizontal-relative:text;mso-position-vertical:absolute;mso-position-vertical-relative:text;mso-width-percent:0;mso-height-percent:0;mso-width-relative:margin;mso-height-relative:margin;v-text-anchor:middle" o:gfxdata="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" adj="18188,20409,7842" fillcolor="#4472c4 [3204]" strokecolor="#1f3763 [1604]" strokeweight="1pt"/>
+                          <v:shape w14:anchorId="453F3D71" id="Flèche : courbe vers la gauche 16" o:spid="_x0000_s1026" type="#_x0000_t103" style="position:absolute;margin-left:129.45pt;margin-top:1.15pt;width:43.1pt;height:162pt;z-index:251663360;visibility:visible;mso-wrap-style:square;mso-width-percent:0;mso-height-percent:0;mso-wrap-distance-left:9pt;mso-wrap-distance-top:0;mso-wrap-distance-right:9pt;mso-wrap-distance-bottom:0;mso-position-horizontal:absolute;mso-position-horizontal-relative:text;mso-position-vertical:absolute;mso-position-vertical-relative:text;mso-width-percent:0;mso-height-percent:0;mso-width-relative:margin;mso-height-relative:margin;v-text-anchor:middle" o:gfxdata="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" adj="18188,20409,7842" fillcolor="#4472c4 [3204]" strokecolor="#1f3763 [1604]" strokeweight="1pt"/>
                         </w:pict>
                       </mc:Fallback>
                     </mc:AlternateContent>
@@ -5181,10 +5175,7 @@
                     <w:jc w:val="center"/>
                   </w:pPr>
                   <w:r>
-                    <w:t xml:space="preserve">Carte d’identité des Jeunesses </w:t>
-                  </w:r>
-                  <w:r>
-                    <w:t>communiste (URSS)</w:t>
+                    <w:t>Carte d’identité des Jeunesses communiste (URSS)</w:t>
                   </w:r>
                 </w:p>
               </w:tc>
@@ -5632,6 +5623,189 @@
       </w:tr>
     </w:tbl>
     <w:p/>
+    <w:tbl>
+      <w:tblPr>
+        <w:tblStyle w:val="Grilledutableau"/>
+        <w:tblW w:w="0" w:type="auto"/>
+        <w:tblLook w:val="04A0" w:firstRow="1" w:lastRow="0" w:firstColumn="1" w:lastColumn="0" w:noHBand="0" w:noVBand="1"/>
+      </w:tblPr>
+      <w:tblGrid>
+        <w:gridCol w:w="9062"/>
+      </w:tblGrid>
+      <w:tr>
+        <w:tc>
+          <w:tcPr>
+            <w:tcW w:w="9062" w:type="dxa"/>
+            <w:vAlign w:val="center"/>
+          </w:tcPr>
+          <w:p>
+            <w:pPr>
+              <w:jc w:val="center"/>
+            </w:pPr>
+            <w:r>
+              <w:t>Résultat de l’endoctrinement</w:t>
+            </w:r>
+          </w:p>
+        </w:tc>
+      </w:tr>
+      <w:tr>
+        <w:tc>
+          <w:tcPr>
+            <w:tcW w:w="9062" w:type="dxa"/>
+          </w:tcPr>
+          <w:p>
+            <w:r>
+              <w:t>Tout le monde a perdu :</w:t>
+            </w:r>
+          </w:p>
+          <w:p>
+            <w:r>
+              <w:t>l’esprit critique</w:t>
+            </w:r>
+          </w:p>
+          <w:p>
+            <w:r>
+              <w:t>leurs individualité</w:t>
+            </w:r>
+          </w:p>
+          <w:p/>
+          <w:p>
+            <w:r>
+              <w:t>Tout le monde aura l’obéissance, la discipline, le courage, la virilité</w:t>
+            </w:r>
+          </w:p>
+        </w:tc>
+      </w:tr>
+    </w:tbl>
+    <w:p/>
+    <w:p>
+      <w:r>
+        <w:t>Définition de</w:t>
+      </w:r>
+      <w:r>
+        <w:rPr>
+          <w:b/>
+          <w:bCs/>
+          <w:color w:val="FF0000"/>
+        </w:rPr>
+        <w:t xml:space="preserve"> Komsomol</w:t>
+      </w:r>
+      <w:r>
+        <w:t> : Union des jeunesses léninistes communistes.</w:t>
+      </w:r>
+    </w:p>
+    <w:p/>
+    <w:p>
+      <w:pPr>
+        <w:pStyle w:val="Paragraphedeliste"/>
+        <w:numPr>
+          <w:ilvl w:val="0"/>
+          <w:numId w:val="15"/>
+        </w:numPr>
+        <w:rPr>
+          <w:u w:val="single"/>
+        </w:rPr>
+      </w:pPr>
+      <w:r>
+        <w:rPr>
+          <w:u w:val="single"/>
+        </w:rPr>
+        <w:t>Points communs</w:t>
+      </w:r>
+    </w:p>
+    <w:p>
+      <w:pPr>
+        <w:pStyle w:val="Paragraphedeliste"/>
+        <w:numPr>
+          <w:ilvl w:val="0"/>
+          <w:numId w:val="16"/>
+        </w:numPr>
+        <w:rPr>
+          <w:u w:val="single"/>
+        </w:rPr>
+      </w:pPr>
+      <w:r>
+        <w:rPr>
+          <w:u w:val="single"/>
+        </w:rPr>
+        <w:t>Leurs instruments</w:t>
+      </w:r>
+    </w:p>
+    <w:p>
+      <w:pPr>
+        <w:pStyle w:val="Paragraphedeliste"/>
+        <w:numPr>
+          <w:ilvl w:val="2"/>
+          <w:numId w:val="5"/>
+        </w:numPr>
+        <w:rPr>
+          <w:u w:val="single"/>
+        </w:rPr>
+      </w:pPr>
+      <w:r>
+        <w:rPr>
+          <w:u w:val="single"/>
+        </w:rPr>
+        <w:t>La propagande</w:t>
+      </w:r>
+    </w:p>
+    <w:p/>
+    <w:tbl>
+      <w:tblPr>
+        <w:tblStyle w:val="Grilledutableau"/>
+        <w:tblW w:w="0" w:type="auto"/>
+        <w:tblLook w:val="04A0" w:firstRow="1" w:lastRow="0" w:firstColumn="1" w:lastColumn="0" w:noHBand="0" w:noVBand="1"/>
+      </w:tblPr>
+      <w:tblGrid>
+        <w:gridCol w:w="9062"/>
+      </w:tblGrid>
+      <w:tr>
+        <w:tc>
+          <w:tcPr>
+            <w:tcW w:w="9062" w:type="dxa"/>
+            <w:vAlign w:val="center"/>
+          </w:tcPr>
+          <w:p>
+            <w:pPr>
+              <w:jc w:val="center"/>
+            </w:pPr>
+            <w:r>
+              <w:t>But des trois régimes</w:t>
+            </w:r>
+          </w:p>
+        </w:tc>
+      </w:tr>
+      <w:tr>
+        <w:tc>
+          <w:tcPr>
+            <w:tcW w:w="9062" w:type="dxa"/>
+          </w:tcPr>
+          <w:p>
+            <w:r>
+              <w:t>contrôler les esprits</w:t>
+            </w:r>
+          </w:p>
+          <w:p>
+            <w:r>
+              <w:t>censurer l’information nuisible</w:t>
+            </w:r>
+          </w:p>
+          <w:p>
+            <w:r>
+              <w:t xml:space="preserve">véhiculer une propagande (mettre en scène la toute-puissance de l’état, </w:t>
+            </w:r>
+            <w:r>
+              <w:t>élaboration du chef infaillible</w:t>
+            </w:r>
+            <w:r>
+              <w:t>)</w:t>
+            </w:r>
+          </w:p>
+        </w:tc>
+      </w:tr>
+    </w:tbl>
+    <w:p/>
+    <w:p/>
     <w:sectPr>
       <w:headerReference w:type="default" r:id="rId22"/>
       <w:footerReference w:type="default" r:id="rId23"/>
@@ -5721,6 +5895,14 @@
       </w:rPr>
       <w:t>/</w:t>
     </w:r>
+    <w:r>
+      <w:rPr>
+        <w:rFonts w:asciiTheme="majorHAnsi" w:eastAsiaTheme="majorEastAsia" w:hAnsiTheme="majorHAnsi" w:cstheme="majorBidi"/>
+        <w:sz w:val="28"/>
+        <w:szCs w:val="28"/>
+      </w:rPr>
+      <w:t>8</w:t>
+    </w:r>
   </w:p>
 </w:ftr>
 </file>
@@ -6564,7 +6746,7 @@
   <w:abstractNum w:abstractNumId="7" w15:restartNumberingAfterBreak="0">
     <w:nsid w:val="4665481F"/>
     <w:multiLevelType w:val="hybridMultilevel"/>
-    <w:tmpl w:val="0DD4D83C"/>
+    <w:tmpl w:val="A4E444F2"/>
     <w:lvl w:ilvl="0" w:tplc="26760AB4">
       <w:start w:val="1"/>
       <w:numFmt w:val="upperRoman"/>
@@ -7195,6 +7377,95 @@
     </w:lvl>
   </w:abstractNum>
   <w:abstractNum w:abstractNumId="13" w15:restartNumberingAfterBreak="0">
+    <w:nsid w:val="631A2D56"/>
+    <w:multiLevelType w:val="hybridMultilevel"/>
+    <w:tmpl w:val="9B2EBEEA"/>
+    <w:lvl w:ilvl="0" w:tplc="BF8C159E">
+      <w:start w:val="1"/>
+      <w:numFmt w:val="upperRoman"/>
+      <w:lvlText w:val="%1)"/>
+      <w:lvlJc w:val="left"/>
+      <w:pPr>
+        <w:ind w:left="1080" w:hanging="720"/>
+      </w:pPr>
+      <w:rPr>
+        <w:rFonts w:hint="default"/>
+      </w:rPr>
+    </w:lvl>
+    <w:lvl w:ilvl="1" w:tplc="040C0019">
+      <w:start w:val="1"/>
+      <w:numFmt w:val="lowerLetter"/>
+      <w:lvlText w:val="%2."/>
+      <w:lvlJc w:val="left"/>
+      <w:pPr>
+        <w:ind w:left="1440" w:hanging="360"/>
+      </w:pPr>
+    </w:lvl>
+    <w:lvl w:ilvl="2" w:tplc="040C001B" w:tentative="1">
+      <w:start w:val="1"/>
+      <w:numFmt w:val="lowerRoman"/>
+      <w:lvlText w:val="%3."/>
+      <w:lvlJc w:val="right"/>
+      <w:pPr>
+        <w:ind w:left="2160" w:hanging="180"/>
+      </w:pPr>
+    </w:lvl>
+    <w:lvl w:ilvl="3" w:tplc="040C000F" w:tentative="1">
+      <w:start w:val="1"/>
+      <w:numFmt w:val="decimal"/>
+      <w:lvlText w:val="%4."/>
+      <w:lvlJc w:val="left"/>
+      <w:pPr>
+        <w:ind w:left="2880" w:hanging="360"/>
+      </w:pPr>
+    </w:lvl>
+    <w:lvl w:ilvl="4" w:tplc="040C0019" w:tentative="1">
+      <w:start w:val="1"/>
+      <w:numFmt w:val="lowerLetter"/>
+      <w:lvlText w:val="%5."/>
+      <w:lvlJc w:val="left"/>
+      <w:pPr>
+        <w:ind w:left="3600" w:hanging="360"/>
+      </w:pPr>
+    </w:lvl>
+    <w:lvl w:ilvl="5" w:tplc="040C001B" w:tentative="1">
+      <w:start w:val="1"/>
+      <w:numFmt w:val="lowerRoman"/>
+      <w:lvlText w:val="%6."/>
+      <w:lvlJc w:val="right"/>
+      <w:pPr>
+        <w:ind w:left="4320" w:hanging="180"/>
+      </w:pPr>
+    </w:lvl>
+    <w:lvl w:ilvl="6" w:tplc="040C000F" w:tentative="1">
+      <w:start w:val="1"/>
+      <w:numFmt w:val="decimal"/>
+      <w:lvlText w:val="%7."/>
+      <w:lvlJc w:val="left"/>
+      <w:pPr>
+        <w:ind w:left="5040" w:hanging="360"/>
+      </w:pPr>
+    </w:lvl>
+    <w:lvl w:ilvl="7" w:tplc="040C0019" w:tentative="1">
+      <w:start w:val="1"/>
+      <w:numFmt w:val="lowerLetter"/>
+      <w:lvlText w:val="%8."/>
+      <w:lvlJc w:val="left"/>
+      <w:pPr>
+        <w:ind w:left="5760" w:hanging="360"/>
+      </w:pPr>
+    </w:lvl>
+    <w:lvl w:ilvl="8" w:tplc="040C001B" w:tentative="1">
+      <w:start w:val="1"/>
+      <w:numFmt w:val="lowerRoman"/>
+      <w:lvlText w:val="%9."/>
+      <w:lvlJc w:val="right"/>
+      <w:pPr>
+        <w:ind w:left="6480" w:hanging="180"/>
+      </w:pPr>
+    </w:lvl>
+  </w:abstractNum>
+  <w:abstractNum w:abstractNumId="14" w15:restartNumberingAfterBreak="0">
     <w:nsid w:val="7D0905FC"/>
     <w:multiLevelType w:val="hybridMultilevel"/>
     <w:tmpl w:val="AC76C1EA"/>
@@ -7307,11 +7578,103 @@
       </w:rPr>
     </w:lvl>
   </w:abstractNum>
+  <w:abstractNum w:abstractNumId="15" w15:restartNumberingAfterBreak="0">
+    <w:nsid w:val="7DAF7337"/>
+    <w:multiLevelType w:val="hybridMultilevel"/>
+    <w:tmpl w:val="65341C44"/>
+    <w:lvl w:ilvl="0" w:tplc="366A042A">
+      <w:start w:val="3"/>
+      <w:numFmt w:val="lowerLetter"/>
+      <w:lvlText w:val="%1."/>
+      <w:lvlJc w:val="left"/>
+      <w:pPr>
+        <w:ind w:left="1440" w:hanging="360"/>
+      </w:pPr>
+      <w:rPr>
+        <w:rFonts w:hint="default"/>
+      </w:rPr>
+    </w:lvl>
+    <w:lvl w:ilvl="1" w:tplc="040C0019">
+      <w:start w:val="1"/>
+      <w:numFmt w:val="lowerLetter"/>
+      <w:lvlText w:val="%2."/>
+      <w:lvlJc w:val="left"/>
+      <w:pPr>
+        <w:ind w:left="1440" w:hanging="360"/>
+      </w:pPr>
+    </w:lvl>
+    <w:lvl w:ilvl="2" w:tplc="C40211AA">
+      <w:start w:val="1"/>
+      <w:numFmt w:val="decimal"/>
+      <w:lvlText w:val="%3)"/>
+      <w:lvlJc w:val="right"/>
+      <w:pPr>
+        <w:ind w:left="2160" w:hanging="180"/>
+      </w:pPr>
+      <w:rPr>
+        <w:rFonts w:hint="default"/>
+      </w:rPr>
+    </w:lvl>
+    <w:lvl w:ilvl="3" w:tplc="040C000F" w:tentative="1">
+      <w:start w:val="1"/>
+      <w:numFmt w:val="decimal"/>
+      <w:lvlText w:val="%4."/>
+      <w:lvlJc w:val="left"/>
+      <w:pPr>
+        <w:ind w:left="2880" w:hanging="360"/>
+      </w:pPr>
+    </w:lvl>
+    <w:lvl w:ilvl="4" w:tplc="040C0019" w:tentative="1">
+      <w:start w:val="1"/>
+      <w:numFmt w:val="lowerLetter"/>
+      <w:lvlText w:val="%5."/>
+      <w:lvlJc w:val="left"/>
+      <w:pPr>
+        <w:ind w:left="3600" w:hanging="360"/>
+      </w:pPr>
+    </w:lvl>
+    <w:lvl w:ilvl="5" w:tplc="040C001B" w:tentative="1">
+      <w:start w:val="1"/>
+      <w:numFmt w:val="lowerRoman"/>
+      <w:lvlText w:val="%6."/>
+      <w:lvlJc w:val="right"/>
+      <w:pPr>
+        <w:ind w:left="4320" w:hanging="180"/>
+      </w:pPr>
+    </w:lvl>
+    <w:lvl w:ilvl="6" w:tplc="040C000F" w:tentative="1">
+      <w:start w:val="1"/>
+      <w:numFmt w:val="decimal"/>
+      <w:lvlText w:val="%7."/>
+      <w:lvlJc w:val="left"/>
+      <w:pPr>
+        <w:ind w:left="5040" w:hanging="360"/>
+      </w:pPr>
+    </w:lvl>
+    <w:lvl w:ilvl="7" w:tplc="040C0019" w:tentative="1">
+      <w:start w:val="1"/>
+      <w:numFmt w:val="lowerLetter"/>
+      <w:lvlText w:val="%8."/>
+      <w:lvlJc w:val="left"/>
+      <w:pPr>
+        <w:ind w:left="5760" w:hanging="360"/>
+      </w:pPr>
+    </w:lvl>
+    <w:lvl w:ilvl="8" w:tplc="040C001B" w:tentative="1">
+      <w:start w:val="1"/>
+      <w:numFmt w:val="lowerRoman"/>
+      <w:lvlText w:val="%9."/>
+      <w:lvlJc w:val="right"/>
+      <w:pPr>
+        <w:ind w:left="6480" w:hanging="180"/>
+      </w:pPr>
+    </w:lvl>
+  </w:abstractNum>
   <w:num w:numId="1">
     <w:abstractNumId w:val="0"/>
   </w:num>
   <w:num w:numId="2">
-    <w:abstractNumId w:val="13"/>
+    <w:abstractNumId w:val="14"/>
   </w:num>
   <w:num w:numId="3">
     <w:abstractNumId w:val="10"/>
@@ -7348,6 +7711,12 @@
   </w:num>
   <w:num w:numId="14">
     <w:abstractNumId w:val="3"/>
+  </w:num>
+  <w:num w:numId="15">
+    <w:abstractNumId w:val="13"/>
+  </w:num>
+  <w:num w:numId="16">
+    <w:abstractNumId w:val="15"/>
   </w:num>
 </w:numbering>
 </file>
@@ -17362,7 +17731,7 @@
 </file>
 
 <file path=customXml/itemProps1.xml><?xml version="1.0" encoding="utf-8"?>
-<ds:datastoreItem xmlns:ds="http://schemas.openxmlformats.org/officeDocument/2006/customXml" ds:itemID="{0381C283-044C-4366-AF1E-C7A931569D17}">
+<ds:datastoreItem xmlns:ds="http://schemas.openxmlformats.org/officeDocument/2006/customXml" ds:itemID="{EA8FF9DF-42AE-4318-BC04-8E89241D4DD8}">
   <ds:schemaRefs>
     <ds:schemaRef ds:uri="http://schemas.openxmlformats.org/officeDocument/2006/bibliography"/>
   </ds:schemaRefs>

</xml_diff>

<commit_message>
corrected a mistacke in the summary
</commit_message>
<xml_diff>
--- a/files/Matières/Histoire/T1/Résumés des cours/001 Résumé du cours sur le totalitarisme.docx
+++ b/files/Matières/Histoire/T1/Résumés des cours/001 Résumé du cours sur le totalitarisme.docx
@@ -988,6 +988,9 @@
     </w:tbl>
     <w:p/>
     <w:p>
+      <w:pPr>
+        <w:ind w:right="-851"/>
+      </w:pPr>
       <w:r>
         <w:rPr>
           <w:noProof/>
@@ -995,9 +998,9 @@
           <w14:cntxtAlts w14:val="0"/>
         </w:rPr>
         <w:drawing>
-          <wp:inline distT="0" distB="0" distL="0" distR="0" wp14:anchorId="15935838" wp14:editId="50AC17D6">
-            <wp:extent cx="5486400" cy="3200400"/>
-            <wp:effectExtent l="0" t="0" r="19050" b="0"/>
+          <wp:inline distT="0" distB="0" distL="0" distR="0" wp14:anchorId="15935838" wp14:editId="1C9EA394">
+            <wp:extent cx="6310312" cy="3200400"/>
+            <wp:effectExtent l="0" t="0" r="14605" b="0"/>
             <wp:docPr id="1" name="Diagramme 1"/>
             <wp:cNvGraphicFramePr/>
             <a:graphic xmlns:a="http://schemas.openxmlformats.org/drawingml/2006/main">
@@ -3476,15 +3479,7 @@
           </w:tcPr>
           <w:p>
             <w:r>
-              <w:t xml:space="preserve">Quel est l’espérance des personnes qui se sont </w:t>
-            </w:r>
-            <w:proofErr w:type="spellStart"/>
-            <w:r>
-              <w:t>raliées</w:t>
-            </w:r>
-            <w:proofErr w:type="spellEnd"/>
-            <w:r>
-              <w:t> ?</w:t>
+              <w:t>Quel est l’espérance des personnes qui se sont raliées ?</w:t>
             </w:r>
           </w:p>
         </w:tc>
@@ -4907,13 +4902,8 @@
                 </w:tcPr>
                 <w:p>
                   <w:r>
-                    <w:t xml:space="preserve">La </w:t>
+                    <w:t>La Hitlerjugend</w:t>
                   </w:r>
-                  <w:proofErr w:type="spellStart"/>
-                  <w:r>
-                    <w:t>Hitlerjugend</w:t>
-                  </w:r>
-                  <w:proofErr w:type="spellEnd"/>
                 </w:p>
               </w:tc>
             </w:tr>
@@ -5316,11 +5306,9 @@
                         <w:tcW w:w="1246" w:type="dxa"/>
                       </w:tcPr>
                       <w:p>
-                        <w:proofErr w:type="spellStart"/>
                         <w:r>
                           <w:t>komsomolets</w:t>
                         </w:r>
-                        <w:proofErr w:type="spellEnd"/>
                       </w:p>
                     </w:tc>
                     <w:tc>
@@ -5328,11 +5316,9 @@
                         <w:tcW w:w="1246" w:type="dxa"/>
                       </w:tcPr>
                       <w:p>
-                        <w:proofErr w:type="spellStart"/>
                         <w:r>
                           <w:t>komsomolka</w:t>
                         </w:r>
-                        <w:proofErr w:type="spellEnd"/>
                       </w:p>
                     </w:tc>
                   </w:tr>
@@ -5420,11 +5406,9 @@
             <w:tcW w:w="2557" w:type="dxa"/>
           </w:tcPr>
           <w:p>
-            <w:proofErr w:type="spellStart"/>
             <w:r>
               <w:t>age</w:t>
             </w:r>
-            <w:proofErr w:type="spellEnd"/>
           </w:p>
         </w:tc>
         <w:tc>
@@ -5442,11 +5426,9 @@
             <w:tcW w:w="2263" w:type="dxa"/>
           </w:tcPr>
           <w:p>
-            <w:proofErr w:type="spellStart"/>
             <w:r>
               <w:t>age</w:t>
             </w:r>
-            <w:proofErr w:type="spellEnd"/>
           </w:p>
         </w:tc>
       </w:tr>
@@ -5456,30 +5438,9 @@
             <w:tcW w:w="1980" w:type="dxa"/>
           </w:tcPr>
           <w:p>
-            <w:proofErr w:type="spellStart"/>
             <w:r>
               <w:lastRenderedPageBreak/>
-              <w:t>Figli</w:t>
-            </w:r>
-            <w:proofErr w:type="spellEnd"/>
-            <w:r>
-              <w:t xml:space="preserve"> </w:t>
-            </w:r>
-            <w:proofErr w:type="spellStart"/>
-            <w:r>
-              <w:t>della</w:t>
-            </w:r>
-            <w:proofErr w:type="spellEnd"/>
-            <w:r>
-              <w:t xml:space="preserve"> </w:t>
-            </w:r>
-            <w:proofErr w:type="spellStart"/>
-            <w:r>
-              <w:t>lupa</w:t>
-            </w:r>
-            <w:proofErr w:type="spellEnd"/>
-            <w:r>
-              <w:t xml:space="preserve"> (Fils de la louve)</w:t>
+              <w:t>Figli della lupa (Fils de la louve)</w:t>
             </w:r>
           </w:p>
         </w:tc>
@@ -5498,21 +5459,8 @@
             <w:tcW w:w="2262" w:type="dxa"/>
           </w:tcPr>
           <w:p>
-            <w:proofErr w:type="spellStart"/>
-            <w:r>
-              <w:t>Piccole</w:t>
-            </w:r>
-            <w:proofErr w:type="spellEnd"/>
-            <w:r>
-              <w:t xml:space="preserve"> </w:t>
-            </w:r>
-            <w:proofErr w:type="spellStart"/>
-            <w:r>
-              <w:t>italiane</w:t>
-            </w:r>
-            <w:proofErr w:type="spellEnd"/>
-            <w:r>
-              <w:t xml:space="preserve"> (Petites italiennes)</w:t>
+            <w:r>
+              <w:t>Piccole italiane (Petites italiennes)</w:t>
             </w:r>
           </w:p>
         </w:tc>
@@ -5553,21 +5501,8 @@
             <w:tcW w:w="2262" w:type="dxa"/>
           </w:tcPr>
           <w:p>
-            <w:proofErr w:type="spellStart"/>
-            <w:r>
-              <w:t>Giovani</w:t>
-            </w:r>
-            <w:proofErr w:type="spellEnd"/>
-            <w:r>
-              <w:t xml:space="preserve"> </w:t>
-            </w:r>
-            <w:proofErr w:type="spellStart"/>
-            <w:r>
-              <w:t>italiane</w:t>
-            </w:r>
-            <w:proofErr w:type="spellEnd"/>
-            <w:r>
-              <w:t xml:space="preserve"> (Jeunes italiennes)</w:t>
+            <w:r>
+              <w:t>Giovani italiane (Jeunes italiennes)</w:t>
             </w:r>
           </w:p>
         </w:tc>
@@ -5588,13 +5523,8 @@
             <w:tcW w:w="1980" w:type="dxa"/>
           </w:tcPr>
           <w:p>
-            <w:proofErr w:type="spellStart"/>
-            <w:r>
-              <w:t>Avanguardisti</w:t>
-            </w:r>
-            <w:proofErr w:type="spellEnd"/>
-            <w:r>
-              <w:t xml:space="preserve"> (Avant-gardistes)</w:t>
+            <w:r>
+              <w:t>Avanguardisti (Avant-gardistes)</w:t>
             </w:r>
           </w:p>
         </w:tc>
@@ -5945,13 +5875,8 @@
       <w:pPr>
         <w:pStyle w:val="Notedebasdepage"/>
       </w:pPr>
-      <w:proofErr w:type="spellStart"/>
       <w:r>
-        <w:t>Ref</w:t>
-      </w:r>
-      <w:proofErr w:type="spellEnd"/>
-      <w:r>
-        <w:t xml:space="preserve"> : </w:t>
+        <w:t xml:space="preserve">Ref : </w:t>
       </w:r>
       <w:hyperlink r:id="rId1" w:history="1">
         <w:r>
@@ -9838,7 +9763,7 @@
         <a:p>
           <a:r>
             <a:rPr lang="fr-FR"/>
-            <a:t>Dictature Totalitaire</a:t>
+            <a:t>Dictature</a:t>
           </a:r>
         </a:p>
       </dgm:t>
@@ -10117,6 +10042,42 @@
         </a:p>
       </dgm:t>
     </dgm:pt>
+    <dgm:pt modelId="{DBAA1611-0FEC-43A3-9936-5283A5AB53DC}">
+      <dgm:prSet phldrT="[Texte]"/>
+      <dgm:spPr/>
+      <dgm:t>
+        <a:bodyPr/>
+        <a:lstStyle/>
+        <a:p>
+          <a:r>
+            <a:rPr lang="fr-FR"/>
+            <a:t>Autoritaire</a:t>
+          </a:r>
+        </a:p>
+      </dgm:t>
+    </dgm:pt>
+    <dgm:pt modelId="{DB1CAADD-74FF-4F9B-A2DD-A2EE5B85138E}" type="parTrans" cxnId="{3BB9CAD8-4173-4D5A-95FC-2626D411227C}">
+      <dgm:prSet/>
+      <dgm:spPr/>
+      <dgm:t>
+        <a:bodyPr/>
+        <a:lstStyle/>
+        <a:p>
+          <a:endParaRPr lang="fr-FR"/>
+        </a:p>
+      </dgm:t>
+    </dgm:pt>
+    <dgm:pt modelId="{7593E96B-F520-443E-B628-DF813D9AF8CB}" type="sibTrans" cxnId="{3BB9CAD8-4173-4D5A-95FC-2626D411227C}">
+      <dgm:prSet/>
+      <dgm:spPr/>
+      <dgm:t>
+        <a:bodyPr/>
+        <a:lstStyle/>
+        <a:p>
+          <a:endParaRPr lang="fr-FR"/>
+        </a:p>
+      </dgm:t>
+    </dgm:pt>
     <dgm:pt modelId="{DC662DFE-655E-4D45-ADBB-AAE3927F6333}" type="pres">
       <dgm:prSet presAssocID="{9A66A50E-DE4C-4334-BDA5-3A297C9A8086}" presName="hierChild1" presStyleCnt="0">
         <dgm:presLayoutVars>
@@ -10153,32 +10114,60 @@
       <dgm:prSet presAssocID="{2B4E3308-5885-40B5-A635-80533D7CD6C9}" presName="hierChild2" presStyleCnt="0"/>
       <dgm:spPr/>
     </dgm:pt>
-    <dgm:pt modelId="{94BD0798-6B72-402D-9247-0EA85095DFDE}" type="pres">
-      <dgm:prSet presAssocID="{1063A9A6-106C-40D3-965E-19790727E4E8}" presName="Name10" presStyleLbl="parChTrans1D2" presStyleIdx="0" presStyleCnt="2"/>
+    <dgm:pt modelId="{2D021B41-FDAB-4E9D-AFE7-B50D6E6BA344}" type="pres">
+      <dgm:prSet presAssocID="{DB1CAADD-74FF-4F9B-A2DD-A2EE5B85138E}" presName="Name10" presStyleLbl="parChTrans1D2" presStyleIdx="0" presStyleCnt="2"/>
       <dgm:spPr/>
     </dgm:pt>
-    <dgm:pt modelId="{C9705825-D3C8-466D-B570-0F60D0A2587E}" type="pres">
-      <dgm:prSet presAssocID="{0B1CB4B8-7A18-4CDB-8680-1883A5ED50B0}" presName="hierRoot2" presStyleCnt="0"/>
+    <dgm:pt modelId="{CEA7F277-43D2-4B83-BF07-7458DDF4CFDC}" type="pres">
+      <dgm:prSet presAssocID="{DBAA1611-0FEC-43A3-9936-5283A5AB53DC}" presName="hierRoot2" presStyleCnt="0"/>
       <dgm:spPr/>
     </dgm:pt>
-    <dgm:pt modelId="{E1178E80-11AC-45B0-A99B-78C892AEA248}" type="pres">
-      <dgm:prSet presAssocID="{0B1CB4B8-7A18-4CDB-8680-1883A5ED50B0}" presName="composite2" presStyleCnt="0"/>
+    <dgm:pt modelId="{BDDDA62A-D44B-4950-B4B7-23781B8481E3}" type="pres">
+      <dgm:prSet presAssocID="{DBAA1611-0FEC-43A3-9936-5283A5AB53DC}" presName="composite2" presStyleCnt="0"/>
       <dgm:spPr/>
     </dgm:pt>
-    <dgm:pt modelId="{24BC605B-DFCD-4F2A-A185-83B8381AA482}" type="pres">
-      <dgm:prSet presAssocID="{0B1CB4B8-7A18-4CDB-8680-1883A5ED50B0}" presName="background2" presStyleLbl="node2" presStyleIdx="0" presStyleCnt="2"/>
+    <dgm:pt modelId="{2A9FFF17-BDD0-473F-A040-28AE9815AD66}" type="pres">
+      <dgm:prSet presAssocID="{DBAA1611-0FEC-43A3-9936-5283A5AB53DC}" presName="background2" presStyleLbl="node2" presStyleIdx="0" presStyleCnt="2"/>
       <dgm:spPr/>
     </dgm:pt>
-    <dgm:pt modelId="{2843F722-08DA-4E18-AD23-3F23AF147519}" type="pres">
-      <dgm:prSet presAssocID="{0B1CB4B8-7A18-4CDB-8680-1883A5ED50B0}" presName="text2" presStyleLbl="fgAcc2" presStyleIdx="0" presStyleCnt="2">
+    <dgm:pt modelId="{AD441C3C-56DC-40D0-9CB4-F984876A3831}" type="pres">
+      <dgm:prSet presAssocID="{DBAA1611-0FEC-43A3-9936-5283A5AB53DC}" presName="text2" presStyleLbl="fgAcc2" presStyleIdx="0" presStyleCnt="2">
         <dgm:presLayoutVars>
           <dgm:chPref val="3"/>
         </dgm:presLayoutVars>
       </dgm:prSet>
       <dgm:spPr/>
     </dgm:pt>
-    <dgm:pt modelId="{FE5CA51F-0795-45E4-84AC-385141644D14}" type="pres">
-      <dgm:prSet presAssocID="{0B1CB4B8-7A18-4CDB-8680-1883A5ED50B0}" presName="hierChild3" presStyleCnt="0"/>
+    <dgm:pt modelId="{D861FA12-A2AF-4179-A7A0-4DC21400A05C}" type="pres">
+      <dgm:prSet presAssocID="{DBAA1611-0FEC-43A3-9936-5283A5AB53DC}" presName="hierChild3" presStyleCnt="0"/>
+      <dgm:spPr/>
+    </dgm:pt>
+    <dgm:pt modelId="{9E7479C7-50F1-42DF-A832-4F22F49503A8}" type="pres">
+      <dgm:prSet presAssocID="{1063A9A6-106C-40D3-965E-19790727E4E8}" presName="Name17" presStyleLbl="parChTrans1D3" presStyleIdx="0" presStyleCnt="6"/>
+      <dgm:spPr/>
+    </dgm:pt>
+    <dgm:pt modelId="{FA35725C-0DE1-4071-BCDE-CE31CCC98E41}" type="pres">
+      <dgm:prSet presAssocID="{0B1CB4B8-7A18-4CDB-8680-1883A5ED50B0}" presName="hierRoot3" presStyleCnt="0"/>
+      <dgm:spPr/>
+    </dgm:pt>
+    <dgm:pt modelId="{0B3374FB-279D-4DDD-B144-6137A5F40210}" type="pres">
+      <dgm:prSet presAssocID="{0B1CB4B8-7A18-4CDB-8680-1883A5ED50B0}" presName="composite3" presStyleCnt="0"/>
+      <dgm:spPr/>
+    </dgm:pt>
+    <dgm:pt modelId="{E52BC71C-FFD7-4B72-93AC-9F25BA79EE36}" type="pres">
+      <dgm:prSet presAssocID="{0B1CB4B8-7A18-4CDB-8680-1883A5ED50B0}" presName="background3" presStyleLbl="node3" presStyleIdx="0" presStyleCnt="6"/>
+      <dgm:spPr/>
+    </dgm:pt>
+    <dgm:pt modelId="{00218C61-4EEA-4E0A-BAA0-9505C189A7D2}" type="pres">
+      <dgm:prSet presAssocID="{0B1CB4B8-7A18-4CDB-8680-1883A5ED50B0}" presName="text3" presStyleLbl="fgAcc3" presStyleIdx="0" presStyleCnt="6">
+        <dgm:presLayoutVars>
+          <dgm:chPref val="3"/>
+        </dgm:presLayoutVars>
+      </dgm:prSet>
+      <dgm:spPr/>
+    </dgm:pt>
+    <dgm:pt modelId="{9C2DA1C6-43EE-415A-8BCB-03F403A0162C}" type="pres">
+      <dgm:prSet presAssocID="{0B1CB4B8-7A18-4CDB-8680-1883A5ED50B0}" presName="hierChild4" presStyleCnt="0"/>
       <dgm:spPr/>
     </dgm:pt>
     <dgm:pt modelId="{C2EBA244-4BB9-468B-8B3D-A11FF5339C07}" type="pres">
@@ -10210,7 +10199,7 @@
       <dgm:spPr/>
     </dgm:pt>
     <dgm:pt modelId="{A018FE52-B0DE-4331-B937-86B71D0BEF3D}" type="pres">
-      <dgm:prSet presAssocID="{9D387733-0682-4EA9-8E35-6CA0E3806734}" presName="Name17" presStyleLbl="parChTrans1D3" presStyleIdx="0" presStyleCnt="5"/>
+      <dgm:prSet presAssocID="{9D387733-0682-4EA9-8E35-6CA0E3806734}" presName="Name17" presStyleLbl="parChTrans1D3" presStyleIdx="1" presStyleCnt="6"/>
       <dgm:spPr/>
     </dgm:pt>
     <dgm:pt modelId="{9218B898-2B67-4CE6-86ED-0524E646A425}" type="pres">
@@ -10222,11 +10211,11 @@
       <dgm:spPr/>
     </dgm:pt>
     <dgm:pt modelId="{4CF18A17-BDEC-47AB-871E-4B2E639690E3}" type="pres">
-      <dgm:prSet presAssocID="{04D43F6F-CD2C-4AA5-82F5-4A8964231C47}" presName="background3" presStyleLbl="node3" presStyleIdx="0" presStyleCnt="5"/>
+      <dgm:prSet presAssocID="{04D43F6F-CD2C-4AA5-82F5-4A8964231C47}" presName="background3" presStyleLbl="node3" presStyleIdx="1" presStyleCnt="6"/>
       <dgm:spPr/>
     </dgm:pt>
     <dgm:pt modelId="{20E17897-B998-47BF-8575-75ABFE4C0C8B}" type="pres">
-      <dgm:prSet presAssocID="{04D43F6F-CD2C-4AA5-82F5-4A8964231C47}" presName="text3" presStyleLbl="fgAcc3" presStyleIdx="0" presStyleCnt="5">
+      <dgm:prSet presAssocID="{04D43F6F-CD2C-4AA5-82F5-4A8964231C47}" presName="text3" presStyleLbl="fgAcc3" presStyleIdx="1" presStyleCnt="6">
         <dgm:presLayoutVars>
           <dgm:chPref val="3"/>
         </dgm:presLayoutVars>
@@ -10238,7 +10227,7 @@
       <dgm:spPr/>
     </dgm:pt>
     <dgm:pt modelId="{193196FC-1544-4DF6-8094-A9B892C9451F}" type="pres">
-      <dgm:prSet presAssocID="{DBD1FD0E-BD70-4625-96C3-F84AA7AB1431}" presName="Name17" presStyleLbl="parChTrans1D3" presStyleIdx="1" presStyleCnt="5"/>
+      <dgm:prSet presAssocID="{DBD1FD0E-BD70-4625-96C3-F84AA7AB1431}" presName="Name17" presStyleLbl="parChTrans1D3" presStyleIdx="2" presStyleCnt="6"/>
       <dgm:spPr/>
     </dgm:pt>
     <dgm:pt modelId="{BB009DB0-5DBA-40BD-9AB5-39F0E193E984}" type="pres">
@@ -10250,11 +10239,11 @@
       <dgm:spPr/>
     </dgm:pt>
     <dgm:pt modelId="{7D668B7D-69C2-4CC9-80A3-6FCE31C0E32E}" type="pres">
-      <dgm:prSet presAssocID="{08C06EF2-3F7D-4A7E-89CB-63847D381D97}" presName="background3" presStyleLbl="node3" presStyleIdx="1" presStyleCnt="5"/>
+      <dgm:prSet presAssocID="{08C06EF2-3F7D-4A7E-89CB-63847D381D97}" presName="background3" presStyleLbl="node3" presStyleIdx="2" presStyleCnt="6"/>
       <dgm:spPr/>
     </dgm:pt>
     <dgm:pt modelId="{F0FFFAC8-E790-44C3-B8A3-2E0EBF1E7821}" type="pres">
-      <dgm:prSet presAssocID="{08C06EF2-3F7D-4A7E-89CB-63847D381D97}" presName="text3" presStyleLbl="fgAcc3" presStyleIdx="1" presStyleCnt="5">
+      <dgm:prSet presAssocID="{08C06EF2-3F7D-4A7E-89CB-63847D381D97}" presName="text3" presStyleLbl="fgAcc3" presStyleIdx="2" presStyleCnt="6">
         <dgm:presLayoutVars>
           <dgm:chPref val="3"/>
         </dgm:presLayoutVars>
@@ -10266,7 +10255,7 @@
       <dgm:spPr/>
     </dgm:pt>
     <dgm:pt modelId="{40D2B914-2F45-4C12-B052-F67BE5EAC1A8}" type="pres">
-      <dgm:prSet presAssocID="{ABD67AE9-8B86-451F-B0D1-40C3BB72A088}" presName="Name17" presStyleLbl="parChTrans1D3" presStyleIdx="2" presStyleCnt="5"/>
+      <dgm:prSet presAssocID="{ABD67AE9-8B86-451F-B0D1-40C3BB72A088}" presName="Name17" presStyleLbl="parChTrans1D3" presStyleIdx="3" presStyleCnt="6"/>
       <dgm:spPr/>
     </dgm:pt>
     <dgm:pt modelId="{E003D279-1690-4815-83E0-2AD77FAAA600}" type="pres">
@@ -10278,11 +10267,11 @@
       <dgm:spPr/>
     </dgm:pt>
     <dgm:pt modelId="{55AC3E5F-36D7-4B22-8116-51A3039B6E17}" type="pres">
-      <dgm:prSet presAssocID="{01379543-45F9-4D7F-BFE6-EE9BCDE8E094}" presName="background3" presStyleLbl="node3" presStyleIdx="2" presStyleCnt="5"/>
+      <dgm:prSet presAssocID="{01379543-45F9-4D7F-BFE6-EE9BCDE8E094}" presName="background3" presStyleLbl="node3" presStyleIdx="3" presStyleCnt="6"/>
       <dgm:spPr/>
     </dgm:pt>
     <dgm:pt modelId="{1FB70988-6A3D-4101-94F3-BD38C52FF4B5}" type="pres">
-      <dgm:prSet presAssocID="{01379543-45F9-4D7F-BFE6-EE9BCDE8E094}" presName="text3" presStyleLbl="fgAcc3" presStyleIdx="2" presStyleCnt="5">
+      <dgm:prSet presAssocID="{01379543-45F9-4D7F-BFE6-EE9BCDE8E094}" presName="text3" presStyleLbl="fgAcc3" presStyleIdx="3" presStyleCnt="6">
         <dgm:presLayoutVars>
           <dgm:chPref val="3"/>
         </dgm:presLayoutVars>
@@ -10294,7 +10283,7 @@
       <dgm:spPr/>
     </dgm:pt>
     <dgm:pt modelId="{F19E5244-665E-49EC-BBCE-192F002B5B2C}" type="pres">
-      <dgm:prSet presAssocID="{14F7AF5D-7AFC-475A-A866-BD2A37D15B00}" presName="Name17" presStyleLbl="parChTrans1D3" presStyleIdx="3" presStyleCnt="5"/>
+      <dgm:prSet presAssocID="{14F7AF5D-7AFC-475A-A866-BD2A37D15B00}" presName="Name17" presStyleLbl="parChTrans1D3" presStyleIdx="4" presStyleCnt="6"/>
       <dgm:spPr/>
     </dgm:pt>
     <dgm:pt modelId="{76203630-7A7B-480F-9F33-B8E64B042C3A}" type="pres">
@@ -10306,11 +10295,11 @@
       <dgm:spPr/>
     </dgm:pt>
     <dgm:pt modelId="{12D071D6-668E-4CF8-955C-62C4E4D4CA67}" type="pres">
-      <dgm:prSet presAssocID="{1DA768B0-751F-4431-B462-F9C00EDC8156}" presName="background3" presStyleLbl="node3" presStyleIdx="3" presStyleCnt="5"/>
+      <dgm:prSet presAssocID="{1DA768B0-751F-4431-B462-F9C00EDC8156}" presName="background3" presStyleLbl="node3" presStyleIdx="4" presStyleCnt="6"/>
       <dgm:spPr/>
     </dgm:pt>
     <dgm:pt modelId="{7E48B169-9D5C-45CE-ADD1-6C5F2A9DC925}" type="pres">
-      <dgm:prSet presAssocID="{1DA768B0-751F-4431-B462-F9C00EDC8156}" presName="text3" presStyleLbl="fgAcc3" presStyleIdx="3" presStyleCnt="5">
+      <dgm:prSet presAssocID="{1DA768B0-751F-4431-B462-F9C00EDC8156}" presName="text3" presStyleLbl="fgAcc3" presStyleIdx="4" presStyleCnt="6">
         <dgm:presLayoutVars>
           <dgm:chPref val="3"/>
         </dgm:presLayoutVars>
@@ -10322,7 +10311,7 @@
       <dgm:spPr/>
     </dgm:pt>
     <dgm:pt modelId="{B244001E-EC46-409C-94A5-5BD1C8A809EA}" type="pres">
-      <dgm:prSet presAssocID="{50BB74F9-F7D1-4048-902D-8527B284A26E}" presName="Name17" presStyleLbl="parChTrans1D3" presStyleIdx="4" presStyleCnt="5"/>
+      <dgm:prSet presAssocID="{50BB74F9-F7D1-4048-902D-8527B284A26E}" presName="Name17" presStyleLbl="parChTrans1D3" presStyleIdx="5" presStyleCnt="6"/>
       <dgm:spPr/>
     </dgm:pt>
     <dgm:pt modelId="{2FD6C168-4C8F-4889-9FF2-770C6C7188A4}" type="pres">
@@ -10334,11 +10323,11 @@
       <dgm:spPr/>
     </dgm:pt>
     <dgm:pt modelId="{0D4D8897-27F0-4D9D-89C9-1A18F472708A}" type="pres">
-      <dgm:prSet presAssocID="{6096A772-58BD-4217-8DA2-A92D8A12330E}" presName="background3" presStyleLbl="node3" presStyleIdx="4" presStyleCnt="5"/>
+      <dgm:prSet presAssocID="{6096A772-58BD-4217-8DA2-A92D8A12330E}" presName="background3" presStyleLbl="node3" presStyleIdx="5" presStyleCnt="6"/>
       <dgm:spPr/>
     </dgm:pt>
     <dgm:pt modelId="{80A327A2-CB40-4EEC-B6F0-1E5B2FCBF8AD}" type="pres">
-      <dgm:prSet presAssocID="{6096A772-58BD-4217-8DA2-A92D8A12330E}" presName="text3" presStyleLbl="fgAcc3" presStyleIdx="4" presStyleCnt="5">
+      <dgm:prSet presAssocID="{6096A772-58BD-4217-8DA2-A92D8A12330E}" presName="text3" presStyleLbl="fgAcc3" presStyleIdx="5" presStyleCnt="6">
         <dgm:presLayoutVars>
           <dgm:chPref val="3"/>
         </dgm:presLayoutVars>
@@ -10355,22 +10344,25 @@
     <dgm:cxn modelId="{6DF9C607-C7AC-4604-979B-791FEA5E62ED}" type="presOf" srcId="{9D387733-0682-4EA9-8E35-6CA0E3806734}" destId="{A018FE52-B0DE-4331-B937-86B71D0BEF3D}" srcOrd="0" destOrd="0" presId="urn:microsoft.com/office/officeart/2005/8/layout/hierarchy1"/>
     <dgm:cxn modelId="{69D22E0D-5795-4E51-A873-4E92B2A4CB8B}" type="presOf" srcId="{3F58004F-3760-46C1-B00D-13F8AF4AC050}" destId="{C2EBA244-4BB9-468B-8B3D-A11FF5339C07}" srcOrd="0" destOrd="0" presId="urn:microsoft.com/office/officeart/2005/8/layout/hierarchy1"/>
     <dgm:cxn modelId="{94935D17-1345-4114-9D16-2C5E0CA8EBA6}" srcId="{2B4E3308-5885-40B5-A635-80533D7CD6C9}" destId="{37BCB670-57E2-4557-9DC1-340FD4CB0955}" srcOrd="1" destOrd="0" parTransId="{3F58004F-3760-46C1-B00D-13F8AF4AC050}" sibTransId="{2150B878-C09C-4591-A708-4C01C2DFC484}"/>
-    <dgm:cxn modelId="{F7779A1A-4E4D-450F-AA9A-89C7A4E4EF35}" srcId="{2B4E3308-5885-40B5-A635-80533D7CD6C9}" destId="{0B1CB4B8-7A18-4CDB-8680-1883A5ED50B0}" srcOrd="0" destOrd="0" parTransId="{1063A9A6-106C-40D3-965E-19790727E4E8}" sibTransId="{444AEA49-B67B-4E86-9911-BE2DC2F327E0}"/>
-    <dgm:cxn modelId="{C9D4581B-58A7-446B-8B97-06E630DB9ECE}" type="presOf" srcId="{0B1CB4B8-7A18-4CDB-8680-1883A5ED50B0}" destId="{2843F722-08DA-4E18-AD23-3F23AF147519}" srcOrd="0" destOrd="0" presId="urn:microsoft.com/office/officeart/2005/8/layout/hierarchy1"/>
+    <dgm:cxn modelId="{874E0B18-D68A-476C-A5FB-F7B7FDD351F8}" type="presOf" srcId="{DB1CAADD-74FF-4F9B-A2DD-A2EE5B85138E}" destId="{2D021B41-FDAB-4E9D-AFE7-B50D6E6BA344}" srcOrd="0" destOrd="0" presId="urn:microsoft.com/office/officeart/2005/8/layout/hierarchy1"/>
+    <dgm:cxn modelId="{F7779A1A-4E4D-450F-AA9A-89C7A4E4EF35}" srcId="{DBAA1611-0FEC-43A3-9936-5283A5AB53DC}" destId="{0B1CB4B8-7A18-4CDB-8680-1883A5ED50B0}" srcOrd="0" destOrd="0" parTransId="{1063A9A6-106C-40D3-965E-19790727E4E8}" sibTransId="{444AEA49-B67B-4E86-9911-BE2DC2F327E0}"/>
     <dgm:cxn modelId="{55DDE021-8BCB-4901-ADF7-AB9DE02889BE}" type="presOf" srcId="{2B4E3308-5885-40B5-A635-80533D7CD6C9}" destId="{FBDCD6F1-744F-45E7-969B-08E8B351632C}" srcOrd="0" destOrd="0" presId="urn:microsoft.com/office/officeart/2005/8/layout/hierarchy1"/>
     <dgm:cxn modelId="{D5B28828-0F08-4A9B-BCB1-C5BB5C59B5D2}" type="presOf" srcId="{37BCB670-57E2-4557-9DC1-340FD4CB0955}" destId="{D3DD48EC-F835-4338-946B-31C01EB37A26}" srcOrd="0" destOrd="0" presId="urn:microsoft.com/office/officeart/2005/8/layout/hierarchy1"/>
+    <dgm:cxn modelId="{0C0F9838-9808-4605-B1F1-9532E99B7E80}" type="presOf" srcId="{0B1CB4B8-7A18-4CDB-8680-1883A5ED50B0}" destId="{00218C61-4EEA-4E0A-BAA0-9505C189A7D2}" srcOrd="0" destOrd="0" presId="urn:microsoft.com/office/officeart/2005/8/layout/hierarchy1"/>
     <dgm:cxn modelId="{838E9C5B-0FAF-4ACB-8671-C7BE52EA8987}" type="presOf" srcId="{9A66A50E-DE4C-4334-BDA5-3A297C9A8086}" destId="{DC662DFE-655E-4D45-ADBB-AAE3927F6333}" srcOrd="0" destOrd="0" presId="urn:microsoft.com/office/officeart/2005/8/layout/hierarchy1"/>
     <dgm:cxn modelId="{B4D3015D-C236-4272-9253-792DB9C9DD77}" srcId="{9A66A50E-DE4C-4334-BDA5-3A297C9A8086}" destId="{2B4E3308-5885-40B5-A635-80533D7CD6C9}" srcOrd="0" destOrd="0" parTransId="{76018B8B-D9E7-42CF-AC9D-FF86C1184AE8}" sibTransId="{15DF930E-12FB-4936-B5F6-7FEAC37D4482}"/>
     <dgm:cxn modelId="{9B7BF162-F49C-4312-8512-91519F9238DD}" type="presOf" srcId="{DBD1FD0E-BD70-4625-96C3-F84AA7AB1431}" destId="{193196FC-1544-4DF6-8094-A9B892C9451F}" srcOrd="0" destOrd="0" presId="urn:microsoft.com/office/officeart/2005/8/layout/hierarchy1"/>
     <dgm:cxn modelId="{D098C944-0BDE-4643-88C0-EC0B00596FEC}" srcId="{37BCB670-57E2-4557-9DC1-340FD4CB0955}" destId="{08C06EF2-3F7D-4A7E-89CB-63847D381D97}" srcOrd="1" destOrd="0" parTransId="{DBD1FD0E-BD70-4625-96C3-F84AA7AB1431}" sibTransId="{1FCB2AE1-B178-4945-B962-AAE0A91ADD3A}"/>
     <dgm:cxn modelId="{B03D1845-FCE4-4021-8DB0-449E9A9FE49C}" type="presOf" srcId="{6096A772-58BD-4217-8DA2-A92D8A12330E}" destId="{80A327A2-CB40-4EEC-B6F0-1E5B2FCBF8AD}" srcOrd="0" destOrd="0" presId="urn:microsoft.com/office/officeart/2005/8/layout/hierarchy1"/>
     <dgm:cxn modelId="{9DA20F6C-C627-4301-A0BB-655851C3E591}" type="presOf" srcId="{01379543-45F9-4D7F-BFE6-EE9BCDE8E094}" destId="{1FB70988-6A3D-4101-94F3-BD38C52FF4B5}" srcOrd="0" destOrd="0" presId="urn:microsoft.com/office/officeart/2005/8/layout/hierarchy1"/>
-    <dgm:cxn modelId="{309C2A6C-A648-45EF-BCA1-5F77042A4BF2}" type="presOf" srcId="{1063A9A6-106C-40D3-965E-19790727E4E8}" destId="{94BD0798-6B72-402D-9247-0EA85095DFDE}" srcOrd="0" destOrd="0" presId="urn:microsoft.com/office/officeart/2005/8/layout/hierarchy1"/>
     <dgm:cxn modelId="{399AF44D-8FF8-4D9C-88F3-F7CCCB7000D4}" srcId="{37BCB670-57E2-4557-9DC1-340FD4CB0955}" destId="{6096A772-58BD-4217-8DA2-A92D8A12330E}" srcOrd="4" destOrd="0" parTransId="{50BB74F9-F7D1-4048-902D-8527B284A26E}" sibTransId="{3A2D2AF1-76DB-41EB-BBAF-D5C4529BF443}"/>
+    <dgm:cxn modelId="{15792178-C444-47A8-9B0B-91C534593969}" type="presOf" srcId="{1063A9A6-106C-40D3-965E-19790727E4E8}" destId="{9E7479C7-50F1-42DF-A832-4F22F49503A8}" srcOrd="0" destOrd="0" presId="urn:microsoft.com/office/officeart/2005/8/layout/hierarchy1"/>
     <dgm:cxn modelId="{15749CB0-6D61-408F-8765-9C0BC4EF5BBE}" type="presOf" srcId="{14F7AF5D-7AFC-475A-A866-BD2A37D15B00}" destId="{F19E5244-665E-49EC-BBCE-192F002B5B2C}" srcOrd="0" destOrd="0" presId="urn:microsoft.com/office/officeart/2005/8/layout/hierarchy1"/>
+    <dgm:cxn modelId="{DC9E4CCB-37D8-4A6F-84CF-EF1523F9C2C5}" type="presOf" srcId="{DBAA1611-0FEC-43A3-9936-5283A5AB53DC}" destId="{AD441C3C-56DC-40D0-9CB4-F984876A3831}" srcOrd="0" destOrd="0" presId="urn:microsoft.com/office/officeart/2005/8/layout/hierarchy1"/>
     <dgm:cxn modelId="{78B244CC-4847-4693-BDC3-4F132B5A78FD}" type="presOf" srcId="{1DA768B0-751F-4431-B462-F9C00EDC8156}" destId="{7E48B169-9D5C-45CE-ADD1-6C5F2A9DC925}" srcOrd="0" destOrd="0" presId="urn:microsoft.com/office/officeart/2005/8/layout/hierarchy1"/>
     <dgm:cxn modelId="{055020D4-4CDA-4E7B-8043-484D876AEE9D}" type="presOf" srcId="{04D43F6F-CD2C-4AA5-82F5-4A8964231C47}" destId="{20E17897-B998-47BF-8575-75ABFE4C0C8B}" srcOrd="0" destOrd="0" presId="urn:microsoft.com/office/officeart/2005/8/layout/hierarchy1"/>
     <dgm:cxn modelId="{E47F53D8-660F-4ACF-8455-5AE5F1C1652D}" srcId="{37BCB670-57E2-4557-9DC1-340FD4CB0955}" destId="{04D43F6F-CD2C-4AA5-82F5-4A8964231C47}" srcOrd="0" destOrd="0" parTransId="{9D387733-0682-4EA9-8E35-6CA0E3806734}" sibTransId="{DFEF916C-29E8-4B52-81F9-32EDB0C22F12}"/>
+    <dgm:cxn modelId="{3BB9CAD8-4173-4D5A-95FC-2626D411227C}" srcId="{2B4E3308-5885-40B5-A635-80533D7CD6C9}" destId="{DBAA1611-0FEC-43A3-9936-5283A5AB53DC}" srcOrd="0" destOrd="0" parTransId="{DB1CAADD-74FF-4F9B-A2DD-A2EE5B85138E}" sibTransId="{7593E96B-F520-443E-B628-DF813D9AF8CB}"/>
     <dgm:cxn modelId="{BE7637DC-A5D2-4462-AD66-698EAFBE4CB7}" type="presOf" srcId="{08C06EF2-3F7D-4A7E-89CB-63847D381D97}" destId="{F0FFFAC8-E790-44C3-B8A3-2E0EBF1E7821}" srcOrd="0" destOrd="0" presId="urn:microsoft.com/office/officeart/2005/8/layout/hierarchy1"/>
     <dgm:cxn modelId="{44FA34E3-8191-42DC-A579-D8A3511AB842}" srcId="{37BCB670-57E2-4557-9DC1-340FD4CB0955}" destId="{01379543-45F9-4D7F-BFE6-EE9BCDE8E094}" srcOrd="2" destOrd="0" parTransId="{ABD67AE9-8B86-451F-B0D1-40C3BB72A088}" sibTransId="{721E9C34-6519-48B9-84AB-6A8C65766116}"/>
     <dgm:cxn modelId="{28C930F3-A7D7-4EC1-8778-58F41530EF11}" type="presOf" srcId="{ABD67AE9-8B86-451F-B0D1-40C3BB72A088}" destId="{40D2B914-2F45-4C12-B052-F67BE5EAC1A8}" srcOrd="0" destOrd="0" presId="urn:microsoft.com/office/officeart/2005/8/layout/hierarchy1"/>
@@ -10380,12 +10372,18 @@
     <dgm:cxn modelId="{B3B89894-05CB-443F-9336-309898E6E525}" type="presParOf" srcId="{798E6786-499C-4CAF-AB23-1446C9FE7443}" destId="{354EC941-8980-4B66-BC23-787FD1A26285}" srcOrd="0" destOrd="0" presId="urn:microsoft.com/office/officeart/2005/8/layout/hierarchy1"/>
     <dgm:cxn modelId="{355E7005-25FB-49F7-993E-7A064990F6ED}" type="presParOf" srcId="{798E6786-499C-4CAF-AB23-1446C9FE7443}" destId="{FBDCD6F1-744F-45E7-969B-08E8B351632C}" srcOrd="1" destOrd="0" presId="urn:microsoft.com/office/officeart/2005/8/layout/hierarchy1"/>
     <dgm:cxn modelId="{B2FB72D2-F264-4501-A874-6501F805E402}" type="presParOf" srcId="{A10126D9-414F-48BD-934C-8C736A8B7F3B}" destId="{EB56ECAF-5A0E-4582-8DAF-D3DCA2DB6A24}" srcOrd="1" destOrd="0" presId="urn:microsoft.com/office/officeart/2005/8/layout/hierarchy1"/>
-    <dgm:cxn modelId="{7AC13C3A-BB94-4A3E-9213-7463885FD1D1}" type="presParOf" srcId="{EB56ECAF-5A0E-4582-8DAF-D3DCA2DB6A24}" destId="{94BD0798-6B72-402D-9247-0EA85095DFDE}" srcOrd="0" destOrd="0" presId="urn:microsoft.com/office/officeart/2005/8/layout/hierarchy1"/>
-    <dgm:cxn modelId="{3D1084B7-D30C-4DD7-A508-F5E675C1F07A}" type="presParOf" srcId="{EB56ECAF-5A0E-4582-8DAF-D3DCA2DB6A24}" destId="{C9705825-D3C8-466D-B570-0F60D0A2587E}" srcOrd="1" destOrd="0" presId="urn:microsoft.com/office/officeart/2005/8/layout/hierarchy1"/>
-    <dgm:cxn modelId="{8578B3DC-4000-48CD-8C49-D4F836B86591}" type="presParOf" srcId="{C9705825-D3C8-466D-B570-0F60D0A2587E}" destId="{E1178E80-11AC-45B0-A99B-78C892AEA248}" srcOrd="0" destOrd="0" presId="urn:microsoft.com/office/officeart/2005/8/layout/hierarchy1"/>
-    <dgm:cxn modelId="{6211E2A4-5ADA-47B7-8371-A7A1503CA4A7}" type="presParOf" srcId="{E1178E80-11AC-45B0-A99B-78C892AEA248}" destId="{24BC605B-DFCD-4F2A-A185-83B8381AA482}" srcOrd="0" destOrd="0" presId="urn:microsoft.com/office/officeart/2005/8/layout/hierarchy1"/>
-    <dgm:cxn modelId="{6A50F507-63EC-4517-894B-D5FDA09E9881}" type="presParOf" srcId="{E1178E80-11AC-45B0-A99B-78C892AEA248}" destId="{2843F722-08DA-4E18-AD23-3F23AF147519}" srcOrd="1" destOrd="0" presId="urn:microsoft.com/office/officeart/2005/8/layout/hierarchy1"/>
-    <dgm:cxn modelId="{9A089322-B305-45AF-BC45-5D0F348460B1}" type="presParOf" srcId="{C9705825-D3C8-466D-B570-0F60D0A2587E}" destId="{FE5CA51F-0795-45E4-84AC-385141644D14}" srcOrd="1" destOrd="0" presId="urn:microsoft.com/office/officeart/2005/8/layout/hierarchy1"/>
+    <dgm:cxn modelId="{D733122C-736C-47DD-B320-A7E85691287B}" type="presParOf" srcId="{EB56ECAF-5A0E-4582-8DAF-D3DCA2DB6A24}" destId="{2D021B41-FDAB-4E9D-AFE7-B50D6E6BA344}" srcOrd="0" destOrd="0" presId="urn:microsoft.com/office/officeart/2005/8/layout/hierarchy1"/>
+    <dgm:cxn modelId="{0C097A56-B3B8-49B1-90BB-F5DC1847B551}" type="presParOf" srcId="{EB56ECAF-5A0E-4582-8DAF-D3DCA2DB6A24}" destId="{CEA7F277-43D2-4B83-BF07-7458DDF4CFDC}" srcOrd="1" destOrd="0" presId="urn:microsoft.com/office/officeart/2005/8/layout/hierarchy1"/>
+    <dgm:cxn modelId="{3738165F-4361-4FCA-A16C-594F5723BB3C}" type="presParOf" srcId="{CEA7F277-43D2-4B83-BF07-7458DDF4CFDC}" destId="{BDDDA62A-D44B-4950-B4B7-23781B8481E3}" srcOrd="0" destOrd="0" presId="urn:microsoft.com/office/officeart/2005/8/layout/hierarchy1"/>
+    <dgm:cxn modelId="{C43C4EAB-B7EF-4809-AB21-0AFD49838AFB}" type="presParOf" srcId="{BDDDA62A-D44B-4950-B4B7-23781B8481E3}" destId="{2A9FFF17-BDD0-473F-A040-28AE9815AD66}" srcOrd="0" destOrd="0" presId="urn:microsoft.com/office/officeart/2005/8/layout/hierarchy1"/>
+    <dgm:cxn modelId="{D2DFFE05-5FF7-4886-A50C-3C298FA55F34}" type="presParOf" srcId="{BDDDA62A-D44B-4950-B4B7-23781B8481E3}" destId="{AD441C3C-56DC-40D0-9CB4-F984876A3831}" srcOrd="1" destOrd="0" presId="urn:microsoft.com/office/officeart/2005/8/layout/hierarchy1"/>
+    <dgm:cxn modelId="{BC0B948F-E0DA-43BE-BA8D-34E4DD19D40D}" type="presParOf" srcId="{CEA7F277-43D2-4B83-BF07-7458DDF4CFDC}" destId="{D861FA12-A2AF-4179-A7A0-4DC21400A05C}" srcOrd="1" destOrd="0" presId="urn:microsoft.com/office/officeart/2005/8/layout/hierarchy1"/>
+    <dgm:cxn modelId="{6B5497A7-9A75-4E87-A76A-EFF06DE11ACB}" type="presParOf" srcId="{D861FA12-A2AF-4179-A7A0-4DC21400A05C}" destId="{9E7479C7-50F1-42DF-A832-4F22F49503A8}" srcOrd="0" destOrd="0" presId="urn:microsoft.com/office/officeart/2005/8/layout/hierarchy1"/>
+    <dgm:cxn modelId="{07C9C9AC-CF53-4456-B8CB-150D53E9A4E5}" type="presParOf" srcId="{D861FA12-A2AF-4179-A7A0-4DC21400A05C}" destId="{FA35725C-0DE1-4071-BCDE-CE31CCC98E41}" srcOrd="1" destOrd="0" presId="urn:microsoft.com/office/officeart/2005/8/layout/hierarchy1"/>
+    <dgm:cxn modelId="{4DE5BB1B-D510-43C6-8C67-C184FB516B31}" type="presParOf" srcId="{FA35725C-0DE1-4071-BCDE-CE31CCC98E41}" destId="{0B3374FB-279D-4DDD-B144-6137A5F40210}" srcOrd="0" destOrd="0" presId="urn:microsoft.com/office/officeart/2005/8/layout/hierarchy1"/>
+    <dgm:cxn modelId="{668B7227-A5D7-4198-B2BD-6563E20B1E92}" type="presParOf" srcId="{0B3374FB-279D-4DDD-B144-6137A5F40210}" destId="{E52BC71C-FFD7-4B72-93AC-9F25BA79EE36}" srcOrd="0" destOrd="0" presId="urn:microsoft.com/office/officeart/2005/8/layout/hierarchy1"/>
+    <dgm:cxn modelId="{B0594549-0F48-4ADC-BC00-37BD56BF7AE4}" type="presParOf" srcId="{0B3374FB-279D-4DDD-B144-6137A5F40210}" destId="{00218C61-4EEA-4E0A-BAA0-9505C189A7D2}" srcOrd="1" destOrd="0" presId="urn:microsoft.com/office/officeart/2005/8/layout/hierarchy1"/>
+    <dgm:cxn modelId="{A185BC69-3515-439D-BE72-272C3DAB0F9A}" type="presParOf" srcId="{FA35725C-0DE1-4071-BCDE-CE31CCC98E41}" destId="{9C2DA1C6-43EE-415A-8BCB-03F403A0162C}" srcOrd="1" destOrd="0" presId="urn:microsoft.com/office/officeart/2005/8/layout/hierarchy1"/>
     <dgm:cxn modelId="{5ECC71CC-2807-45A0-A554-46032BA707EB}" type="presParOf" srcId="{EB56ECAF-5A0E-4582-8DAF-D3DCA2DB6A24}" destId="{C2EBA244-4BB9-468B-8B3D-A11FF5339C07}" srcOrd="2" destOrd="0" presId="urn:microsoft.com/office/officeart/2005/8/layout/hierarchy1"/>
     <dgm:cxn modelId="{1A836D9E-91E5-48D4-AB98-BC52243AC373}" type="presParOf" srcId="{EB56ECAF-5A0E-4582-8DAF-D3DCA2DB6A24}" destId="{275F7DCA-B8BC-4C61-B7CF-FD131D880B77}" srcOrd="3" destOrd="0" presId="urn:microsoft.com/office/officeart/2005/8/layout/hierarchy1"/>
     <dgm:cxn modelId="{4BC5D535-A893-42F8-A6D0-609F7AC8148D}" type="presParOf" srcId="{275F7DCA-B8BC-4C61-B7CF-FD131D880B77}" destId="{8266886F-C5D3-4EC4-87E0-C430363F978B}" srcOrd="0" destOrd="0" presId="urn:microsoft.com/office/officeart/2005/8/layout/hierarchy1"/>
@@ -11091,8 +11089,8 @@
       </dsp:nvSpPr>
       <dsp:spPr>
         <a:xfrm>
-          <a:off x="2692434" y="1842096"/>
-          <a:ext cx="2233672" cy="265756"/>
+          <a:off x="3640446" y="1831440"/>
+          <a:ext cx="2135276" cy="254049"/>
         </a:xfrm>
         <a:custGeom>
           <a:avLst/>
@@ -11106,13 +11104,13 @@
                 <a:pt x="0" y="0"/>
               </a:moveTo>
               <a:lnTo>
-                <a:pt x="0" y="181105"/>
+                <a:pt x="0" y="173127"/>
               </a:lnTo>
               <a:lnTo>
-                <a:pt x="2233672" y="181105"/>
+                <a:pt x="2135276" y="173127"/>
               </a:lnTo>
               <a:lnTo>
-                <a:pt x="2233672" y="265756"/>
+                <a:pt x="2135276" y="254049"/>
               </a:lnTo>
             </a:path>
           </a:pathLst>
@@ -11153,8 +11151,8 @@
       </dsp:nvSpPr>
       <dsp:spPr>
         <a:xfrm>
-          <a:off x="2692434" y="1842096"/>
-          <a:ext cx="1116836" cy="265756"/>
+          <a:off x="3640446" y="1831440"/>
+          <a:ext cx="1067638" cy="254049"/>
         </a:xfrm>
         <a:custGeom>
           <a:avLst/>
@@ -11168,13 +11166,13 @@
                 <a:pt x="0" y="0"/>
               </a:moveTo>
               <a:lnTo>
-                <a:pt x="0" y="181105"/>
+                <a:pt x="0" y="173127"/>
               </a:lnTo>
               <a:lnTo>
-                <a:pt x="1116836" y="181105"/>
+                <a:pt x="1067638" y="173127"/>
               </a:lnTo>
               <a:lnTo>
-                <a:pt x="1116836" y="265756"/>
+                <a:pt x="1067638" y="254049"/>
               </a:lnTo>
             </a:path>
           </a:pathLst>
@@ -11215,8 +11213,8 @@
       </dsp:nvSpPr>
       <dsp:spPr>
         <a:xfrm>
-          <a:off x="2646714" y="1842096"/>
-          <a:ext cx="91440" cy="265756"/>
+          <a:off x="3594726" y="1831440"/>
+          <a:ext cx="91440" cy="254049"/>
         </a:xfrm>
         <a:custGeom>
           <a:avLst/>
@@ -11230,7 +11228,7 @@
                 <a:pt x="45720" y="0"/>
               </a:moveTo>
               <a:lnTo>
-                <a:pt x="45720" y="265756"/>
+                <a:pt x="45720" y="254049"/>
               </a:lnTo>
             </a:path>
           </a:pathLst>
@@ -11271,8 +11269,8 @@
       </dsp:nvSpPr>
       <dsp:spPr>
         <a:xfrm>
-          <a:off x="1575598" y="1842096"/>
-          <a:ext cx="1116836" cy="265756"/>
+          <a:off x="2572807" y="1831440"/>
+          <a:ext cx="1067638" cy="254049"/>
         </a:xfrm>
         <a:custGeom>
           <a:avLst/>
@@ -11283,16 +11281,16 @@
           <a:pathLst>
             <a:path>
               <a:moveTo>
-                <a:pt x="1116836" y="0"/>
+                <a:pt x="1067638" y="0"/>
               </a:moveTo>
               <a:lnTo>
-                <a:pt x="1116836" y="181105"/>
+                <a:pt x="1067638" y="173127"/>
               </a:lnTo>
               <a:lnTo>
-                <a:pt x="0" y="181105"/>
+                <a:pt x="0" y="173127"/>
               </a:lnTo>
               <a:lnTo>
-                <a:pt x="0" y="265756"/>
+                <a:pt x="0" y="254049"/>
               </a:lnTo>
             </a:path>
           </a:pathLst>
@@ -11333,8 +11331,8 @@
       </dsp:nvSpPr>
       <dsp:spPr>
         <a:xfrm>
-          <a:off x="458762" y="1842096"/>
-          <a:ext cx="2233672" cy="265756"/>
+          <a:off x="1505169" y="1831440"/>
+          <a:ext cx="2135276" cy="254049"/>
         </a:xfrm>
         <a:custGeom>
           <a:avLst/>
@@ -11345,16 +11343,16 @@
           <a:pathLst>
             <a:path>
               <a:moveTo>
-                <a:pt x="2233672" y="0"/>
+                <a:pt x="2135276" y="0"/>
               </a:moveTo>
               <a:lnTo>
-                <a:pt x="2233672" y="181105"/>
+                <a:pt x="2135276" y="173127"/>
               </a:lnTo>
               <a:lnTo>
-                <a:pt x="0" y="181105"/>
+                <a:pt x="0" y="173127"/>
               </a:lnTo>
               <a:lnTo>
-                <a:pt x="0" y="265756"/>
+                <a:pt x="0" y="254049"/>
               </a:lnTo>
             </a:path>
           </a:pathLst>
@@ -11395,8 +11393,8 @@
       </dsp:nvSpPr>
       <dsp:spPr>
         <a:xfrm>
-          <a:off x="2134016" y="996093"/>
-          <a:ext cx="558418" cy="265756"/>
+          <a:off x="2038988" y="1022704"/>
+          <a:ext cx="1601457" cy="254049"/>
         </a:xfrm>
         <a:custGeom>
           <a:avLst/>
@@ -11410,13 +11408,13 @@
                 <a:pt x="0" y="0"/>
               </a:moveTo>
               <a:lnTo>
-                <a:pt x="0" y="181105"/>
+                <a:pt x="0" y="173127"/>
               </a:lnTo>
               <a:lnTo>
-                <a:pt x="558418" y="181105"/>
+                <a:pt x="1601457" y="173127"/>
               </a:lnTo>
               <a:lnTo>
-                <a:pt x="558418" y="265756"/>
+                <a:pt x="1601457" y="254049"/>
               </a:lnTo>
             </a:path>
           </a:pathLst>
@@ -11450,15 +11448,15 @@
         <a:fontRef idx="minor"/>
       </dsp:style>
     </dsp:sp>
-    <dsp:sp modelId="{94BD0798-6B72-402D-9247-0EA85095DFDE}">
+    <dsp:sp modelId="{9E7479C7-50F1-42DF-A832-4F22F49503A8}">
       <dsp:nvSpPr>
         <dsp:cNvPr id="0" name=""/>
         <dsp:cNvSpPr/>
       </dsp:nvSpPr>
       <dsp:spPr>
         <a:xfrm>
-          <a:off x="1575598" y="996093"/>
-          <a:ext cx="558418" cy="265756"/>
+          <a:off x="391811" y="1831440"/>
+          <a:ext cx="91440" cy="254049"/>
         </a:xfrm>
         <a:custGeom>
           <a:avLst/>
@@ -11469,16 +11467,72 @@
           <a:pathLst>
             <a:path>
               <a:moveTo>
-                <a:pt x="558418" y="0"/>
+                <a:pt x="45720" y="0"/>
               </a:moveTo>
               <a:lnTo>
-                <a:pt x="558418" y="181105"/>
+                <a:pt x="45720" y="254049"/>
+              </a:lnTo>
+            </a:path>
+          </a:pathLst>
+        </a:custGeom>
+        <a:noFill/>
+        <a:ln w="12700" cap="flat" cmpd="sng" algn="ctr">
+          <a:solidFill>
+            <a:schemeClr val="accent1">
+              <a:shade val="80000"/>
+              <a:hueOff val="0"/>
+              <a:satOff val="0"/>
+              <a:lumOff val="0"/>
+              <a:alphaOff val="0"/>
+            </a:schemeClr>
+          </a:solidFill>
+          <a:prstDash val="solid"/>
+          <a:miter lim="800000"/>
+        </a:ln>
+        <a:effectLst/>
+      </dsp:spPr>
+      <dsp:style>
+        <a:lnRef idx="2">
+          <a:scrgbClr r="0" g="0" b="0"/>
+        </a:lnRef>
+        <a:fillRef idx="0">
+          <a:scrgbClr r="0" g="0" b="0"/>
+        </a:fillRef>
+        <a:effectRef idx="0">
+          <a:scrgbClr r="0" g="0" b="0"/>
+        </a:effectRef>
+        <a:fontRef idx="minor"/>
+      </dsp:style>
+    </dsp:sp>
+    <dsp:sp modelId="{2D021B41-FDAB-4E9D-AFE7-B50D6E6BA344}">
+      <dsp:nvSpPr>
+        <dsp:cNvPr id="0" name=""/>
+        <dsp:cNvSpPr/>
+      </dsp:nvSpPr>
+      <dsp:spPr>
+        <a:xfrm>
+          <a:off x="437531" y="1022704"/>
+          <a:ext cx="1601457" cy="254049"/>
+        </a:xfrm>
+        <a:custGeom>
+          <a:avLst/>
+          <a:gdLst/>
+          <a:ahLst/>
+          <a:cxnLst/>
+          <a:rect l="0" t="0" r="0" b="0"/>
+          <a:pathLst>
+            <a:path>
+              <a:moveTo>
+                <a:pt x="1601457" y="0"/>
+              </a:moveTo>
+              <a:lnTo>
+                <a:pt x="1601457" y="173127"/>
               </a:lnTo>
               <a:lnTo>
-                <a:pt x="0" y="181105"/>
+                <a:pt x="0" y="173127"/>
               </a:lnTo>
               <a:lnTo>
-                <a:pt x="0" y="265756"/>
+                <a:pt x="0" y="254049"/>
               </a:lnTo>
             </a:path>
           </a:pathLst>
@@ -11519,8 +11573,8 @@
       </dsp:nvSpPr>
       <dsp:spPr>
         <a:xfrm>
-          <a:off x="1677129" y="415846"/>
-          <a:ext cx="913774" cy="580247"/>
+          <a:off x="1602227" y="468018"/>
+          <a:ext cx="873522" cy="554686"/>
         </a:xfrm>
         <a:prstGeom prst="roundRect">
           <a:avLst>
@@ -11571,8 +11625,8 @@
       </dsp:nvSpPr>
       <dsp:spPr>
         <a:xfrm>
-          <a:off x="1778659" y="512300"/>
-          <a:ext cx="913774" cy="580247"/>
+          <a:off x="1699285" y="560223"/>
+          <a:ext cx="873522" cy="554686"/>
         </a:xfrm>
         <a:prstGeom prst="roundRect">
           <a:avLst>
@@ -11634,24 +11688,24 @@
           </a:pPr>
           <a:r>
             <a:rPr lang="fr-FR" sz="800" kern="1200"/>
-            <a:t>Dictature Totalitaire</a:t>
+            <a:t>Dictature</a:t>
           </a:r>
         </a:p>
       </dsp:txBody>
       <dsp:txXfrm>
-        <a:off x="1795654" y="529295"/>
-        <a:ext cx="879784" cy="546257"/>
+        <a:off x="1715531" y="576469"/>
+        <a:ext cx="841030" cy="522194"/>
       </dsp:txXfrm>
     </dsp:sp>
-    <dsp:sp modelId="{24BC605B-DFCD-4F2A-A185-83B8381AA482}">
+    <dsp:sp modelId="{2A9FFF17-BDD0-473F-A040-28AE9815AD66}">
       <dsp:nvSpPr>
         <dsp:cNvPr id="0" name=""/>
         <dsp:cNvSpPr/>
       </dsp:nvSpPr>
       <dsp:spPr>
         <a:xfrm>
-          <a:off x="1118711" y="1261849"/>
-          <a:ext cx="913774" cy="580247"/>
+          <a:off x="770" y="1276754"/>
+          <a:ext cx="873522" cy="554686"/>
         </a:xfrm>
         <a:prstGeom prst="roundRect">
           <a:avLst>
@@ -11695,15 +11749,146 @@
         </a:fontRef>
       </dsp:style>
     </dsp:sp>
-    <dsp:sp modelId="{2843F722-08DA-4E18-AD23-3F23AF147519}">
+    <dsp:sp modelId="{AD441C3C-56DC-40D0-9CB4-F984876A3831}">
       <dsp:nvSpPr>
         <dsp:cNvPr id="0" name=""/>
         <dsp:cNvSpPr/>
       </dsp:nvSpPr>
       <dsp:spPr>
         <a:xfrm>
-          <a:off x="1220241" y="1358303"/>
-          <a:ext cx="913774" cy="580247"/>
+          <a:off x="97828" y="1368959"/>
+          <a:ext cx="873522" cy="554686"/>
+        </a:xfrm>
+        <a:prstGeom prst="roundRect">
+          <a:avLst>
+            <a:gd name="adj" fmla="val 10000"/>
+          </a:avLst>
+        </a:prstGeom>
+        <a:solidFill>
+          <a:schemeClr val="lt1">
+            <a:alpha val="90000"/>
+            <a:hueOff val="0"/>
+            <a:satOff val="0"/>
+            <a:lumOff val="0"/>
+            <a:alphaOff val="0"/>
+          </a:schemeClr>
+        </a:solidFill>
+        <a:ln w="12700" cap="flat" cmpd="sng" algn="ctr">
+          <a:solidFill>
+            <a:schemeClr val="accent1">
+              <a:hueOff val="0"/>
+              <a:satOff val="0"/>
+              <a:lumOff val="0"/>
+              <a:alphaOff val="0"/>
+            </a:schemeClr>
+          </a:solidFill>
+          <a:prstDash val="solid"/>
+          <a:miter lim="800000"/>
+        </a:ln>
+        <a:effectLst/>
+      </dsp:spPr>
+      <dsp:style>
+        <a:lnRef idx="2">
+          <a:scrgbClr r="0" g="0" b="0"/>
+        </a:lnRef>
+        <a:fillRef idx="1">
+          <a:scrgbClr r="0" g="0" b="0"/>
+        </a:fillRef>
+        <a:effectRef idx="0">
+          <a:scrgbClr r="0" g="0" b="0"/>
+        </a:effectRef>
+        <a:fontRef idx="minor"/>
+      </dsp:style>
+      <dsp:txBody>
+        <a:bodyPr spcFirstLastPara="0" vert="horz" wrap="square" lIns="30480" tIns="30480" rIns="30480" bIns="30480" numCol="1" spcCol="1270" anchor="ctr" anchorCtr="0">
+          <a:noAutofit/>
+        </a:bodyPr>
+        <a:lstStyle/>
+        <a:p>
+          <a:pPr marL="0" lvl="0" indent="0" algn="ctr" defTabSz="355600">
+            <a:lnSpc>
+              <a:spcPct val="90000"/>
+            </a:lnSpc>
+            <a:spcBef>
+              <a:spcPct val="0"/>
+            </a:spcBef>
+            <a:spcAft>
+              <a:spcPct val="35000"/>
+            </a:spcAft>
+            <a:buNone/>
+          </a:pPr>
+          <a:r>
+            <a:rPr lang="fr-FR" sz="800" kern="1200"/>
+            <a:t>Autoritaire</a:t>
+          </a:r>
+        </a:p>
+      </dsp:txBody>
+      <dsp:txXfrm>
+        <a:off x="114074" y="1385205"/>
+        <a:ext cx="841030" cy="522194"/>
+      </dsp:txXfrm>
+    </dsp:sp>
+    <dsp:sp modelId="{E52BC71C-FFD7-4B72-93AC-9F25BA79EE36}">
+      <dsp:nvSpPr>
+        <dsp:cNvPr id="0" name=""/>
+        <dsp:cNvSpPr/>
+      </dsp:nvSpPr>
+      <dsp:spPr>
+        <a:xfrm>
+          <a:off x="770" y="2085490"/>
+          <a:ext cx="873522" cy="554686"/>
+        </a:xfrm>
+        <a:prstGeom prst="roundRect">
+          <a:avLst>
+            <a:gd name="adj" fmla="val 10000"/>
+          </a:avLst>
+        </a:prstGeom>
+        <a:solidFill>
+          <a:schemeClr val="accent1">
+            <a:hueOff val="0"/>
+            <a:satOff val="0"/>
+            <a:lumOff val="0"/>
+            <a:alphaOff val="0"/>
+          </a:schemeClr>
+        </a:solidFill>
+        <a:ln w="12700" cap="flat" cmpd="sng" algn="ctr">
+          <a:solidFill>
+            <a:schemeClr val="lt1">
+              <a:hueOff val="0"/>
+              <a:satOff val="0"/>
+              <a:lumOff val="0"/>
+              <a:alphaOff val="0"/>
+            </a:schemeClr>
+          </a:solidFill>
+          <a:prstDash val="solid"/>
+          <a:miter lim="800000"/>
+        </a:ln>
+        <a:effectLst/>
+      </dsp:spPr>
+      <dsp:style>
+        <a:lnRef idx="2">
+          <a:scrgbClr r="0" g="0" b="0"/>
+        </a:lnRef>
+        <a:fillRef idx="1">
+          <a:scrgbClr r="0" g="0" b="0"/>
+        </a:fillRef>
+        <a:effectRef idx="0">
+          <a:scrgbClr r="0" g="0" b="0"/>
+        </a:effectRef>
+        <a:fontRef idx="minor">
+          <a:schemeClr val="lt1"/>
+        </a:fontRef>
+      </dsp:style>
+    </dsp:sp>
+    <dsp:sp modelId="{00218C61-4EEA-4E0A-BAA0-9505C189A7D2}">
+      <dsp:nvSpPr>
+        <dsp:cNvPr id="0" name=""/>
+        <dsp:cNvSpPr/>
+      </dsp:nvSpPr>
+      <dsp:spPr>
+        <a:xfrm>
+          <a:off x="97828" y="2177695"/>
+          <a:ext cx="873522" cy="554686"/>
         </a:xfrm>
         <a:prstGeom prst="roundRect">
           <a:avLst>
@@ -11770,8 +11955,8 @@
         </a:p>
       </dsp:txBody>
       <dsp:txXfrm>
-        <a:off x="1237236" y="1375298"/>
-        <a:ext cx="879784" cy="546257"/>
+        <a:off x="114074" y="2193941"/>
+        <a:ext cx="841030" cy="522194"/>
       </dsp:txXfrm>
     </dsp:sp>
     <dsp:sp modelId="{FF2D83B6-28F0-41E7-A342-C8C5C6726F75}">
@@ -11781,8 +11966,8 @@
       </dsp:nvSpPr>
       <dsp:spPr>
         <a:xfrm>
-          <a:off x="2235547" y="1261849"/>
-          <a:ext cx="913774" cy="580247"/>
+          <a:off x="3203685" y="1276754"/>
+          <a:ext cx="873522" cy="554686"/>
         </a:xfrm>
         <a:prstGeom prst="roundRect">
           <a:avLst>
@@ -11833,8 +12018,8 @@
       </dsp:nvSpPr>
       <dsp:spPr>
         <a:xfrm>
-          <a:off x="2337077" y="1358303"/>
-          <a:ext cx="913774" cy="580247"/>
+          <a:off x="3300743" y="1368959"/>
+          <a:ext cx="873522" cy="554686"/>
         </a:xfrm>
         <a:prstGeom prst="roundRect">
           <a:avLst>
@@ -11901,8 +12086,8 @@
         </a:p>
       </dsp:txBody>
       <dsp:txXfrm>
-        <a:off x="2354072" y="1375298"/>
-        <a:ext cx="879784" cy="546257"/>
+        <a:off x="3316989" y="1385205"/>
+        <a:ext cx="841030" cy="522194"/>
       </dsp:txXfrm>
     </dsp:sp>
     <dsp:sp modelId="{4CF18A17-BDEC-47AB-871E-4B2E639690E3}">
@@ -11912,8 +12097,8 @@
       </dsp:nvSpPr>
       <dsp:spPr>
         <a:xfrm>
-          <a:off x="1875" y="2107852"/>
-          <a:ext cx="913774" cy="580247"/>
+          <a:off x="1068408" y="2085490"/>
+          <a:ext cx="873522" cy="554686"/>
         </a:xfrm>
         <a:prstGeom prst="roundRect">
           <a:avLst>
@@ -11964,8 +12149,8 @@
       </dsp:nvSpPr>
       <dsp:spPr>
         <a:xfrm>
-          <a:off x="103405" y="2204306"/>
-          <a:ext cx="913774" cy="580247"/>
+          <a:off x="1165466" y="2177695"/>
+          <a:ext cx="873522" cy="554686"/>
         </a:xfrm>
         <a:prstGeom prst="roundRect">
           <a:avLst>
@@ -12032,8 +12217,8 @@
         </a:p>
       </dsp:txBody>
       <dsp:txXfrm>
-        <a:off x="120400" y="2221301"/>
-        <a:ext cx="879784" cy="546257"/>
+        <a:off x="1181712" y="2193941"/>
+        <a:ext cx="841030" cy="522194"/>
       </dsp:txXfrm>
     </dsp:sp>
     <dsp:sp modelId="{7D668B7D-69C2-4CC9-80A3-6FCE31C0E32E}">
@@ -12043,8 +12228,8 @@
       </dsp:nvSpPr>
       <dsp:spPr>
         <a:xfrm>
-          <a:off x="1118711" y="2107852"/>
-          <a:ext cx="913774" cy="580247"/>
+          <a:off x="2136046" y="2085490"/>
+          <a:ext cx="873522" cy="554686"/>
         </a:xfrm>
         <a:prstGeom prst="roundRect">
           <a:avLst>
@@ -12095,8 +12280,8 @@
       </dsp:nvSpPr>
       <dsp:spPr>
         <a:xfrm>
-          <a:off x="1220241" y="2204306"/>
-          <a:ext cx="913774" cy="580247"/>
+          <a:off x="2233104" y="2177695"/>
+          <a:ext cx="873522" cy="554686"/>
         </a:xfrm>
         <a:prstGeom prst="roundRect">
           <a:avLst>
@@ -12163,8 +12348,8 @@
         </a:p>
       </dsp:txBody>
       <dsp:txXfrm>
-        <a:off x="1237236" y="2221301"/>
-        <a:ext cx="879784" cy="546257"/>
+        <a:off x="2249350" y="2193941"/>
+        <a:ext cx="841030" cy="522194"/>
       </dsp:txXfrm>
     </dsp:sp>
     <dsp:sp modelId="{55AC3E5F-36D7-4B22-8116-51A3039B6E17}">
@@ -12174,8 +12359,8 @@
       </dsp:nvSpPr>
       <dsp:spPr>
         <a:xfrm>
-          <a:off x="2235547" y="2107852"/>
-          <a:ext cx="913774" cy="580247"/>
+          <a:off x="3203685" y="2085490"/>
+          <a:ext cx="873522" cy="554686"/>
         </a:xfrm>
         <a:prstGeom prst="roundRect">
           <a:avLst>
@@ -12226,8 +12411,8 @@
       </dsp:nvSpPr>
       <dsp:spPr>
         <a:xfrm>
-          <a:off x="2337077" y="2204306"/>
-          <a:ext cx="913774" cy="580247"/>
+          <a:off x="3300743" y="2177695"/>
+          <a:ext cx="873522" cy="554686"/>
         </a:xfrm>
         <a:prstGeom prst="roundRect">
           <a:avLst>
@@ -12294,8 +12479,8 @@
         </a:p>
       </dsp:txBody>
       <dsp:txXfrm>
-        <a:off x="2354072" y="2221301"/>
-        <a:ext cx="879784" cy="546257"/>
+        <a:off x="3316989" y="2193941"/>
+        <a:ext cx="841030" cy="522194"/>
       </dsp:txXfrm>
     </dsp:sp>
     <dsp:sp modelId="{12D071D6-668E-4CF8-955C-62C4E4D4CA67}">
@@ -12305,8 +12490,8 @@
       </dsp:nvSpPr>
       <dsp:spPr>
         <a:xfrm>
-          <a:off x="3352383" y="2107852"/>
-          <a:ext cx="913774" cy="580247"/>
+          <a:off x="4271323" y="2085490"/>
+          <a:ext cx="873522" cy="554686"/>
         </a:xfrm>
         <a:prstGeom prst="roundRect">
           <a:avLst>
@@ -12357,8 +12542,8 @@
       </dsp:nvSpPr>
       <dsp:spPr>
         <a:xfrm>
-          <a:off x="3453913" y="2204306"/>
-          <a:ext cx="913774" cy="580247"/>
+          <a:off x="4368381" y="2177695"/>
+          <a:ext cx="873522" cy="554686"/>
         </a:xfrm>
         <a:prstGeom prst="roundRect">
           <a:avLst>
@@ -12425,8 +12610,8 @@
         </a:p>
       </dsp:txBody>
       <dsp:txXfrm>
-        <a:off x="3470908" y="2221301"/>
-        <a:ext cx="879784" cy="546257"/>
+        <a:off x="4384627" y="2193941"/>
+        <a:ext cx="841030" cy="522194"/>
       </dsp:txXfrm>
     </dsp:sp>
     <dsp:sp modelId="{0D4D8897-27F0-4D9D-89C9-1A18F472708A}">
@@ -12436,8 +12621,8 @@
       </dsp:nvSpPr>
       <dsp:spPr>
         <a:xfrm>
-          <a:off x="4469219" y="2107852"/>
-          <a:ext cx="913774" cy="580247"/>
+          <a:off x="5338961" y="2085490"/>
+          <a:ext cx="873522" cy="554686"/>
         </a:xfrm>
         <a:prstGeom prst="roundRect">
           <a:avLst>
@@ -12488,8 +12673,8 @@
       </dsp:nvSpPr>
       <dsp:spPr>
         <a:xfrm>
-          <a:off x="4570749" y="2204306"/>
-          <a:ext cx="913774" cy="580247"/>
+          <a:off x="5436019" y="2177695"/>
+          <a:ext cx="873522" cy="554686"/>
         </a:xfrm>
         <a:prstGeom prst="roundRect">
           <a:avLst>
@@ -12556,8 +12741,8 @@
         </a:p>
       </dsp:txBody>
       <dsp:txXfrm>
-        <a:off x="4587744" y="2221301"/>
-        <a:ext cx="879784" cy="546257"/>
+        <a:off x="5452265" y="2193941"/>
+        <a:ext cx="841030" cy="522194"/>
       </dsp:txXfrm>
     </dsp:sp>
   </dsp:spTree>

</xml_diff>